<commit_message>
Update CCHAIN documentation to refer to new repository
</commit_message>
<xml_diff>
--- a/CHAIN_Documentation.docx
+++ b/CHAIN_Documentation.docx
@@ -18556,7 +18556,21 @@
         <w:rPr>
           <w:rFonts w:ascii="Courier New" w:hAnsi="Courier New" w:cs="Courier New"/>
         </w:rPr>
-        <w:t>git clone https://github.com/CHAIN-HW/Task-4.git</w:t>
+        <w:t>git clone https://github.com/CHAIN-HW/</w:t>
+      </w:r>
+      <w:r>
+        <w:rPr>
+          <w:rFonts w:ascii="Courier New" w:hAnsi="Courier New" w:cs="Courier New"/>
+        </w:rPr>
+        <w:t>CHAINJava</w:t>
+      </w:r>
+      <w:bookmarkStart w:id="4" w:name="_GoBack"/>
+      <w:bookmarkEnd w:id="4"/>
+      <w:r>
+        <w:rPr>
+          <w:rFonts w:ascii="Courier New" w:hAnsi="Courier New" w:cs="Courier New"/>
+        </w:rPr>
+        <w:t>.git</w:t>
       </w:r>
     </w:p>
     <w:p>
@@ -19054,7 +19068,7 @@
               </wp:anchor>
             </w:drawing>
           </mc:Choice>
-          <mc:Fallback xmlns:w15="http://schemas.microsoft.com/office/word/2012/wordml" xmlns:mv="urn:schemas-microsoft-com:mac:vml" xmlns:mo="http://schemas.microsoft.com/office/mac/office/2008/main">
+          <mc:Fallback xmlns:mo="http://schemas.microsoft.com/office/mac/office/2008/main" xmlns:mv="urn:schemas-microsoft-com:mac:vml" xmlns:w15="http://schemas.microsoft.com/office/word/2012/wordml">
             <w:pict>
               <v:rect w14:anchorId="17876C28" id="Rectangle 5" o:spid="_x0000_s1026" style="position:absolute;margin-left:120.35pt;margin-top:264.65pt;width:234pt;height:17.8pt;z-index:251659264;visibility:visible;mso-wrap-style:square;mso-height-percent:0;mso-wrap-distance-left:9pt;mso-wrap-distance-top:0;mso-wrap-distance-right:9pt;mso-wrap-distance-bottom:0;mso-position-horizontal:absolute;mso-position-horizontal-relative:text;mso-position-vertical:absolute;mso-position-vertical-relative:text;mso-height-percent:0;mso-height-relative:margin;v-text-anchor:middle" o:gfxdata="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" filled="f" strokecolor="#4472c4 [3204]" strokeweight="2.25pt"/>
             </w:pict>
@@ -19451,12 +19465,12 @@
       <w:pPr>
         <w:pStyle w:val="Heading1"/>
       </w:pPr>
-      <w:bookmarkStart w:id="4" w:name="_Toc491958906"/>
+      <w:bookmarkStart w:id="5" w:name="_Toc491958906"/>
       <w:r>
         <w:lastRenderedPageBreak/>
         <w:t>RUNNING FILES IN CHAIN</w:t>
       </w:r>
-      <w:bookmarkEnd w:id="4"/>
+      <w:bookmarkEnd w:id="5"/>
     </w:p>
     <w:p>
       <w:pPr>
@@ -19534,12 +19548,12 @@
       <w:pPr>
         <w:pStyle w:val="Heading1"/>
       </w:pPr>
-      <w:bookmarkStart w:id="5" w:name="_Toc491958907"/>
+      <w:bookmarkStart w:id="6" w:name="_Toc491958907"/>
       <w:r>
         <w:lastRenderedPageBreak/>
         <w:t>FILE STRUCTURE</w:t>
       </w:r>
-      <w:bookmarkEnd w:id="5"/>
+      <w:bookmarkEnd w:id="6"/>
     </w:p>
     <w:p/>
     <w:p>
@@ -19602,11 +19616,11 @@
       <w:pPr>
         <w:pStyle w:val="Heading1"/>
       </w:pPr>
-      <w:bookmarkStart w:id="6" w:name="_Toc491958908"/>
+      <w:bookmarkStart w:id="7" w:name="_Toc491958908"/>
       <w:r>
         <w:t>Overall CHAIn Functionality</w:t>
       </w:r>
-      <w:bookmarkEnd w:id="6"/>
+      <w:bookmarkEnd w:id="7"/>
     </w:p>
     <w:p>
       <w:r>
@@ -19717,12 +19731,12 @@
       <w:pPr>
         <w:pStyle w:val="Heading1"/>
       </w:pPr>
-      <w:bookmarkStart w:id="7" w:name="_Toc491958909"/>
+      <w:bookmarkStart w:id="8" w:name="_Toc491958909"/>
       <w:r>
         <w:lastRenderedPageBreak/>
         <w:t>CHAIN Re-Implementation Specification</w:t>
       </w:r>
-      <w:bookmarkEnd w:id="7"/>
+      <w:bookmarkEnd w:id="8"/>
     </w:p>
     <w:p>
       <w:r>
@@ -19745,7 +19759,7 @@
       <w:pPr>
         <w:pStyle w:val="Heading1"/>
       </w:pPr>
-      <w:bookmarkStart w:id="8" w:name="_Toc491958910"/>
+      <w:bookmarkStart w:id="9" w:name="_Toc491958910"/>
       <w:r>
         <w:t xml:space="preserve">1. </w:t>
       </w:r>
@@ -19755,7 +19769,7 @@
       <w:r>
         <w:t>Core functionality</w:t>
       </w:r>
-      <w:bookmarkEnd w:id="8"/>
+      <w:bookmarkEnd w:id="9"/>
     </w:p>
     <w:p>
       <w:r>
@@ -19772,11 +19786,11 @@
       <w:pPr>
         <w:pStyle w:val="Heading2"/>
       </w:pPr>
-      <w:bookmarkStart w:id="9" w:name="_Toc491958911"/>
+      <w:bookmarkStart w:id="10" w:name="_Toc491958911"/>
       <w:r>
         <w:t>Process</w:t>
       </w:r>
-      <w:bookmarkEnd w:id="9"/>
+      <w:bookmarkEnd w:id="10"/>
     </w:p>
     <w:p>
       <w:pPr>
@@ -19984,11 +19998,11 @@
       <w:pPr>
         <w:pStyle w:val="Heading2"/>
       </w:pPr>
-      <w:bookmarkStart w:id="10" w:name="_Toc491958912"/>
+      <w:bookmarkStart w:id="11" w:name="_Toc491958912"/>
       <w:r>
         <w:t>Input and output Data structures</w:t>
       </w:r>
-      <w:bookmarkEnd w:id="10"/>
+      <w:bookmarkEnd w:id="11"/>
     </w:p>
     <w:p>
       <w:pPr>
@@ -20029,11 +20043,11 @@
       <w:pPr>
         <w:pStyle w:val="Heading2"/>
       </w:pPr>
-      <w:bookmarkStart w:id="11" w:name="_Toc491958913"/>
+      <w:bookmarkStart w:id="12" w:name="_Toc491958913"/>
       <w:r>
         <w:t>Example query schemas</w:t>
       </w:r>
-      <w:bookmarkEnd w:id="11"/>
+      <w:bookmarkEnd w:id="12"/>
     </w:p>
     <w:p>
       <w:pPr>
@@ -20116,12 +20130,12 @@
       <w:pPr>
         <w:pStyle w:val="Heading2"/>
       </w:pPr>
-      <w:bookmarkStart w:id="12" w:name="_Toc491958914"/>
+      <w:bookmarkStart w:id="13" w:name="_Toc491958914"/>
       <w:r>
         <w:lastRenderedPageBreak/>
         <w:t>Example datasource schemas</w:t>
       </w:r>
-      <w:bookmarkEnd w:id="12"/>
+      <w:bookmarkEnd w:id="13"/>
     </w:p>
     <w:p>
       <w:pPr>
@@ -20235,11 +20249,11 @@
       <w:pPr>
         <w:pStyle w:val="Heading2"/>
       </w:pPr>
-      <w:bookmarkStart w:id="13" w:name="_Toc491958915"/>
+      <w:bookmarkStart w:id="14" w:name="_Toc491958915"/>
       <w:r>
         <w:t>Code and tests</w:t>
       </w:r>
-      <w:bookmarkEnd w:id="13"/>
+      <w:bookmarkEnd w:id="14"/>
     </w:p>
     <w:p>
       <w:pPr>
@@ -20392,7 +20406,7 @@
       <w:pPr>
         <w:pStyle w:val="Heading1"/>
       </w:pPr>
-      <w:bookmarkStart w:id="14" w:name="_Toc491958916"/>
+      <w:bookmarkStart w:id="15" w:name="_Toc491958916"/>
       <w:r>
         <w:lastRenderedPageBreak/>
         <w:t>2. Cr</w:t>
@@ -20400,7 +20414,7 @@
       <w:r>
         <w:t>eate and Execute a SpARQL query from a schema</w:t>
       </w:r>
-      <w:bookmarkEnd w:id="14"/>
+      <w:bookmarkEnd w:id="15"/>
     </w:p>
     <w:p>
       <w:r>
@@ -20422,11 +20436,11 @@
       <w:pPr>
         <w:pStyle w:val="Heading2"/>
       </w:pPr>
-      <w:bookmarkStart w:id="15" w:name="_Toc491958917"/>
+      <w:bookmarkStart w:id="16" w:name="_Toc491958917"/>
       <w:r>
         <w:t>Parameters to be set</w:t>
       </w:r>
-      <w:bookmarkEnd w:id="15"/>
+      <w:bookmarkEnd w:id="16"/>
     </w:p>
     <w:p>
       <w:pPr>
@@ -20484,11 +20498,11 @@
       <w:pPr>
         <w:pStyle w:val="Heading2"/>
       </w:pPr>
-      <w:bookmarkStart w:id="16" w:name="_Toc491958918"/>
+      <w:bookmarkStart w:id="17" w:name="_Toc491958918"/>
       <w:r>
         <w:t>Data structures</w:t>
       </w:r>
-      <w:bookmarkEnd w:id="16"/>
+      <w:bookmarkEnd w:id="17"/>
     </w:p>
     <w:p>
       <w:pPr>
@@ -20645,11 +20659,11 @@
       <w:pPr>
         <w:pStyle w:val="Heading2"/>
       </w:pPr>
-      <w:bookmarkStart w:id="17" w:name="_Toc491958919"/>
+      <w:bookmarkStart w:id="18" w:name="_Toc491958919"/>
       <w:r>
         <w:t>Process</w:t>
       </w:r>
-      <w:bookmarkEnd w:id="17"/>
+      <w:bookmarkEnd w:id="18"/>
     </w:p>
     <w:p>
       <w:pPr>
@@ -20762,11 +20776,11 @@
       <w:pPr>
         <w:pStyle w:val="Heading2"/>
       </w:pPr>
-      <w:bookmarkStart w:id="18" w:name="_Toc491958920"/>
+      <w:bookmarkStart w:id="19" w:name="_Toc491958920"/>
       <w:r>
         <w:t>Code and tests</w:t>
       </w:r>
-      <w:bookmarkEnd w:id="18"/>
+      <w:bookmarkEnd w:id="19"/>
     </w:p>
     <w:p>
       <w:pPr>
@@ -20923,11 +20937,11 @@
       <w:pPr>
         <w:pStyle w:val="Heading1"/>
       </w:pPr>
-      <w:bookmarkStart w:id="19" w:name="_Toc491958921"/>
+      <w:bookmarkStart w:id="20" w:name="_Toc491958921"/>
       <w:r>
         <w:t>3. Data Repair</w:t>
       </w:r>
-      <w:bookmarkEnd w:id="19"/>
+      <w:bookmarkEnd w:id="20"/>
     </w:p>
     <w:p>
       <w:r>
@@ -20954,7 +20968,7 @@
       <w:pPr>
         <w:pStyle w:val="Heading1"/>
       </w:pPr>
-      <w:bookmarkStart w:id="20" w:name="_Toc491958922"/>
+      <w:bookmarkStart w:id="21" w:name="_Toc491958922"/>
       <w:r>
         <w:lastRenderedPageBreak/>
         <w:t xml:space="preserve">4. </w:t>
@@ -20965,17 +20979,17 @@
       <w:r>
         <w:t>reate a CHAIN Schema from a SPARQL query</w:t>
       </w:r>
-      <w:bookmarkEnd w:id="20"/>
+      <w:bookmarkEnd w:id="21"/>
     </w:p>
     <w:p>
       <w:pPr>
         <w:pStyle w:val="Heading2"/>
       </w:pPr>
-      <w:bookmarkStart w:id="21" w:name="_Toc491958923"/>
+      <w:bookmarkStart w:id="22" w:name="_Toc491958923"/>
       <w:r>
         <w:t>Background</w:t>
       </w:r>
-      <w:bookmarkEnd w:id="21"/>
+      <w:bookmarkEnd w:id="22"/>
     </w:p>
     <w:p>
       <w:r>
@@ -21987,11 +22001,11 @@
       <w:pPr>
         <w:pStyle w:val="Heading2"/>
       </w:pPr>
-      <w:bookmarkStart w:id="22" w:name="_Toc491958924"/>
+      <w:bookmarkStart w:id="23" w:name="_Toc491958924"/>
       <w:r>
         <w:t>Process</w:t>
       </w:r>
-      <w:bookmarkEnd w:id="22"/>
+      <w:bookmarkEnd w:id="23"/>
     </w:p>
     <w:p>
       <w:r>
@@ -22317,11 +22331,11 @@
       <w:pPr>
         <w:pStyle w:val="Heading2"/>
       </w:pPr>
-      <w:bookmarkStart w:id="23" w:name="_Toc491958925"/>
+      <w:bookmarkStart w:id="24" w:name="_Toc491958925"/>
       <w:r>
         <w:t>Detailed examples – Queries over the SEPA dataset</w:t>
       </w:r>
-      <w:bookmarkEnd w:id="23"/>
+      <w:bookmarkEnd w:id="24"/>
     </w:p>
     <w:p>
       <w:r>
@@ -22620,8 +22634,6 @@
             <w:r>
               <w:t xml:space="preserve"> part of the triple (possibly referred to as the predicate)</w:t>
             </w:r>
-            <w:bookmarkStart w:id="24" w:name="_GoBack"/>
-            <w:bookmarkEnd w:id="24"/>
           </w:p>
           <w:p>
             <w:r>
@@ -40098,7 +40110,7 @@
         <w:noProof/>
         <w:sz w:val="32"/>
       </w:rPr>
-      <w:t>88</w:t>
+      <w:t>9</w:t>
     </w:r>
     <w:r>
       <w:rPr>
@@ -45692,7 +45704,7 @@
   <a:extraClrSchemeLst/>
   <a:extLst>
     <a:ext uri="{05A4C25C-085E-4340-85A3-A5531E510DB2}">
-      <thm15:themeFamily xmlns:thm15="http://schemas.microsoft.com/office/thememl/2012/main" xmlns="" name="Office Theme" id="{62F939B6-93AF-4DB8-9C6B-D6C7DFDC589F}" vid="{4A3C46E8-61CC-4603-A589-7422A47A8E4A}"/>
+      <thm15:themeFamily xmlns="" xmlns:thm15="http://schemas.microsoft.com/office/thememl/2012/main" name="Office Theme" id="{62F939B6-93AF-4DB8-9C6B-D6C7DFDC589F}" vid="{4A3C46E8-61CC-4603-A589-7422A47A8E4A}"/>
     </a:ext>
   </a:extLst>
 </a:theme>
@@ -45703,7 +45715,7 @@
 </file>
 
 <file path=customXml/itemProps1.xml><?xml version="1.0" encoding="utf-8"?>
-<ds:datastoreItem xmlns:ds="http://schemas.openxmlformats.org/officeDocument/2006/customXml" ds:itemID="{57DFBE3B-4182-415E-A0B0-978DBA3DB170}">
+<ds:datastoreItem xmlns:ds="http://schemas.openxmlformats.org/officeDocument/2006/customXml" ds:itemID="{4FF5746D-D979-42B9-AE1E-CD746DB6A823}">
   <ds:schemaRefs>
     <ds:schemaRef ds:uri="http://schemas.openxmlformats.org/officeDocument/2006/bibliography"/>
   </ds:schemaRefs>

</xml_diff>

<commit_message>
Added OAEI testing, and corrected the schema extraction process.
</commit_message>
<xml_diff>
--- a/CHAIN_Documentation.docx
+++ b/CHAIN_Documentation.docx
@@ -93,7 +93,7 @@
           <w:noProof/>
           <w:sz w:val="48"/>
         </w:rPr>
-        <w:t>10 November 2017</w:t>
+        <w:t>16 November 2017</w:t>
       </w:r>
       <w:r>
         <w:rPr>
@@ -24687,7 +24687,21 @@
           <w:b/>
           <w:i/>
         </w:rPr>
-        <w:t>public ArrayList&lt;Match_Struc&gt; makeCallToSPSM (ArrayList&lt;Match_Struc results, String currTarget)</w:t>
+        <w:t>public A</w:t>
+      </w:r>
+      <w:r>
+        <w:rPr>
+          <w:b/>
+          <w:i/>
+        </w:rPr>
+        <w:t>rrayList&lt;Match_Struc&gt; call</w:t>
+      </w:r>
+      <w:r>
+        <w:rPr>
+          <w:b/>
+          <w:i/>
+        </w:rPr>
+        <w:t>SPSM (ArrayList&lt;Match_Struc results, String currTarget)</w:t>
       </w:r>
     </w:p>
     <w:p>
@@ -24729,7 +24743,21 @@
           <w:b/>
           <w:i/>
         </w:rPr>
-        <w:t>public ArrayList&lt;Match_Struc&gt; recordSerialisedResults (ArrayList&lt;Match_Struc&gt; results, String targetSchema)</w:t>
+        <w:t>publ</w:t>
+      </w:r>
+      <w:r>
+        <w:rPr>
+          <w:b/>
+          <w:i/>
+        </w:rPr>
+        <w:t>ic ArrayList&lt;Match_Struc&gt; read</w:t>
+      </w:r>
+      <w:r>
+        <w:rPr>
+          <w:b/>
+          <w:i/>
+        </w:rPr>
+        <w:t>SerialisedResults (ArrayList&lt;Match_Struc&gt; results, String targetSchema)</w:t>
       </w:r>
     </w:p>
     <w:p>
@@ -24753,7 +24781,30 @@
           <w:b/>
           <w:i/>
         </w:rPr>
-        <w:t>public ArrayList&lt;Match_Struc&gt; readObject (ArrayList&lt;Match_Struc&gt; results, String targetSchema, IContextMapping&lt;INode&gt; mapping)</w:t>
+        <w:t>pu</w:t>
+      </w:r>
+      <w:r>
+        <w:rPr>
+          <w:b/>
+          <w:i/>
+        </w:rPr>
+        <w:t>blic ArrayList&lt;Match_Struc&gt; parse</w:t>
+      </w:r>
+      <w:r>
+        <w:rPr>
+          <w:b/>
+          <w:i/>
+        </w:rPr>
+        <w:t>Match</w:t>
+      </w:r>
+      <w:bookmarkStart w:id="58" w:name="_GoBack"/>
+      <w:bookmarkEnd w:id="58"/>
+      <w:r>
+        <w:rPr>
+          <w:b/>
+          <w:i/>
+        </w:rPr>
+        <w:t>Object (ArrayList&lt;Match_Struc&gt; results, String targetSchema, IContextMapping&lt;INode&gt; mapping)</w:t>
       </w:r>
     </w:p>
     <w:p>
@@ -24807,12 +24858,12 @@
       <w:pPr>
         <w:pStyle w:val="Heading2"/>
       </w:pPr>
-      <w:bookmarkStart w:id="58" w:name="_Toc491958960"/>
+      <w:bookmarkStart w:id="59" w:name="_Toc491958960"/>
       <w:r>
         <w:lastRenderedPageBreak/>
         <w:t>ASSOCIATED TESTING DOCUMENTS</w:t>
       </w:r>
-      <w:bookmarkEnd w:id="58"/>
+      <w:bookmarkEnd w:id="59"/>
       <w:r>
         <w:t xml:space="preserve"> </w:t>
       </w:r>
@@ -24914,11 +24965,11 @@
       <w:pPr>
         <w:pStyle w:val="Heading2"/>
       </w:pPr>
-      <w:bookmarkStart w:id="59" w:name="_Toc491958961"/>
+      <w:bookmarkStart w:id="60" w:name="_Toc491958961"/>
       <w:r>
         <w:t>RUNNING THIS FILE</w:t>
       </w:r>
-      <w:bookmarkEnd w:id="59"/>
+      <w:bookmarkEnd w:id="60"/>
     </w:p>
     <w:p>
       <w:r>
@@ -24945,11 +24996,11 @@
       <w:pPr>
         <w:pStyle w:val="Heading2"/>
       </w:pPr>
-      <w:bookmarkStart w:id="60" w:name="_Toc491958962"/>
+      <w:bookmarkStart w:id="61" w:name="_Toc491958962"/>
       <w:r>
         <w:t>Uses</w:t>
       </w:r>
-      <w:bookmarkEnd w:id="60"/>
+      <w:bookmarkEnd w:id="61"/>
     </w:p>
     <w:p>
       <w:r>
@@ -24960,11 +25011,11 @@
       <w:pPr>
         <w:pStyle w:val="Heading2"/>
       </w:pPr>
-      <w:bookmarkStart w:id="61" w:name="_Toc491958963"/>
+      <w:bookmarkStart w:id="62" w:name="_Toc491958963"/>
       <w:r>
         <w:t>Used By</w:t>
       </w:r>
-      <w:bookmarkEnd w:id="61"/>
+      <w:bookmarkEnd w:id="62"/>
     </w:p>
     <w:p>
       <w:r>
@@ -24980,12 +25031,12 @@
       <w:pPr>
         <w:pStyle w:val="Heading1"/>
       </w:pPr>
-      <w:bookmarkStart w:id="62" w:name="_Toc491958964"/>
+      <w:bookmarkStart w:id="63" w:name="_Toc491958964"/>
       <w:r>
         <w:lastRenderedPageBreak/>
         <w:t>BEST_MATCH_RESULTS.JAVA</w:t>
       </w:r>
-      <w:bookmarkEnd w:id="62"/>
+      <w:bookmarkEnd w:id="63"/>
     </w:p>
     <w:p>
       <w:r>
@@ -24999,11 +25050,11 @@
       <w:pPr>
         <w:pStyle w:val="Heading2"/>
       </w:pPr>
-      <w:bookmarkStart w:id="63" w:name="_Toc491958965"/>
+      <w:bookmarkStart w:id="64" w:name="_Toc491958965"/>
       <w:r>
         <w:t>BASIC FUNCTIONALITY</w:t>
       </w:r>
-      <w:bookmarkEnd w:id="63"/>
+      <w:bookmarkEnd w:id="64"/>
     </w:p>
     <w:p>
       <w:r>
@@ -25024,11 +25075,11 @@
       <w:pPr>
         <w:pStyle w:val="Heading2"/>
       </w:pPr>
-      <w:bookmarkStart w:id="64" w:name="_Toc491958966"/>
+      <w:bookmarkStart w:id="65" w:name="_Toc491958966"/>
       <w:r>
         <w:t>DESIGN</w:t>
       </w:r>
-      <w:bookmarkEnd w:id="64"/>
+      <w:bookmarkEnd w:id="65"/>
     </w:p>
     <w:p>
       <w:r>
@@ -25142,7 +25193,7 @@
       <w:pPr>
         <w:pStyle w:val="Heading2"/>
       </w:pPr>
-      <w:bookmarkStart w:id="65" w:name="_Toc491958967"/>
+      <w:bookmarkStart w:id="66" w:name="_Toc491958967"/>
       <w:r>
         <w:t xml:space="preserve">PRIVATE </w:t>
       </w:r>
@@ -25152,7 +25203,7 @@
       <w:r>
         <w:t>/FIELDS</w:t>
       </w:r>
-      <w:bookmarkEnd w:id="65"/>
+      <w:bookmarkEnd w:id="66"/>
     </w:p>
     <w:p>
       <w:r>
@@ -25164,11 +25215,11 @@
       <w:pPr>
         <w:pStyle w:val="Heading2"/>
       </w:pPr>
-      <w:bookmarkStart w:id="66" w:name="_Toc491958968"/>
+      <w:bookmarkStart w:id="67" w:name="_Toc491958968"/>
       <w:r>
         <w:t>METHODS</w:t>
       </w:r>
-      <w:bookmarkEnd w:id="66"/>
+      <w:bookmarkEnd w:id="67"/>
     </w:p>
     <w:p>
       <w:r>
@@ -25264,14 +25315,14 @@
       <w:pPr>
         <w:pStyle w:val="Heading2"/>
       </w:pPr>
-      <w:bookmarkStart w:id="67" w:name="_Toc491958969"/>
+      <w:bookmarkStart w:id="68" w:name="_Toc491958969"/>
       <w:r>
         <w:t>ASSOCIATED TEST</w:t>
       </w:r>
       <w:r>
         <w:t xml:space="preserve"> FILES</w:t>
       </w:r>
-      <w:bookmarkEnd w:id="67"/>
+      <w:bookmarkEnd w:id="68"/>
       <w:r>
         <w:t xml:space="preserve"> </w:t>
       </w:r>
@@ -25349,11 +25400,11 @@
       <w:pPr>
         <w:pStyle w:val="Heading2"/>
       </w:pPr>
-      <w:bookmarkStart w:id="68" w:name="_Toc491958970"/>
+      <w:bookmarkStart w:id="69" w:name="_Toc491958970"/>
       <w:r>
         <w:t>RUNNING THIS FILE</w:t>
       </w:r>
-      <w:bookmarkEnd w:id="68"/>
+      <w:bookmarkEnd w:id="69"/>
     </w:p>
     <w:p>
       <w:r>
@@ -25383,14 +25434,14 @@
       <w:pPr>
         <w:pStyle w:val="Heading2"/>
       </w:pPr>
-      <w:bookmarkStart w:id="69" w:name="_Toc491958971"/>
+      <w:bookmarkStart w:id="70" w:name="_Toc491958971"/>
       <w:r>
         <w:t>U</w:t>
       </w:r>
       <w:r>
         <w:t>ses</w:t>
       </w:r>
-      <w:bookmarkEnd w:id="69"/>
+      <w:bookmarkEnd w:id="70"/>
     </w:p>
     <w:p>
       <w:r>
@@ -25407,12 +25458,12 @@
       <w:pPr>
         <w:pStyle w:val="Heading1"/>
       </w:pPr>
-      <w:bookmarkStart w:id="70" w:name="_Toc491958972"/>
+      <w:bookmarkStart w:id="71" w:name="_Toc491958972"/>
       <w:r>
         <w:lastRenderedPageBreak/>
         <w:t>REPAIR_SCHEMA.JAVA</w:t>
       </w:r>
-      <w:bookmarkEnd w:id="70"/>
+      <w:bookmarkEnd w:id="71"/>
     </w:p>
     <w:p>
       <w:r>
@@ -25423,11 +25474,11 @@
       <w:pPr>
         <w:pStyle w:val="Heading2"/>
       </w:pPr>
-      <w:bookmarkStart w:id="71" w:name="_Toc491958973"/>
+      <w:bookmarkStart w:id="72" w:name="_Toc491958973"/>
       <w:r>
         <w:t>BASIC FUNCTIONALITY</w:t>
       </w:r>
-      <w:bookmarkEnd w:id="71"/>
+      <w:bookmarkEnd w:id="72"/>
     </w:p>
     <w:p>
       <w:r>
@@ -25439,11 +25490,11 @@
       <w:pPr>
         <w:pStyle w:val="Heading2"/>
       </w:pPr>
-      <w:bookmarkStart w:id="72" w:name="_Toc491958974"/>
+      <w:bookmarkStart w:id="73" w:name="_Toc491958974"/>
       <w:r>
         <w:t>DESIGN</w:t>
       </w:r>
-      <w:bookmarkEnd w:id="72"/>
+      <w:bookmarkEnd w:id="73"/>
     </w:p>
     <w:p>
       <w:r>
@@ -25515,11 +25566,11 @@
       <w:pPr>
         <w:pStyle w:val="Heading2"/>
       </w:pPr>
-      <w:bookmarkStart w:id="73" w:name="_Toc491958975"/>
+      <w:bookmarkStart w:id="74" w:name="_Toc491958975"/>
       <w:r>
         <w:t>PRIVATE VARIABLES/FIELDS</w:t>
       </w:r>
-      <w:bookmarkEnd w:id="73"/>
+      <w:bookmarkEnd w:id="74"/>
     </w:p>
     <w:p>
       <w:r>
@@ -25533,12 +25584,12 @@
       <w:pPr>
         <w:pStyle w:val="Heading2"/>
       </w:pPr>
-      <w:bookmarkStart w:id="74" w:name="_Toc491958976"/>
+      <w:bookmarkStart w:id="75" w:name="_Toc491958976"/>
       <w:r>
         <w:lastRenderedPageBreak/>
         <w:t>METHODS</w:t>
       </w:r>
-      <w:bookmarkEnd w:id="74"/>
+      <w:bookmarkEnd w:id="75"/>
     </w:p>
     <w:p>
       <w:pPr>
@@ -25607,14 +25658,14 @@
       <w:pPr>
         <w:pStyle w:val="Heading2"/>
       </w:pPr>
-      <w:bookmarkStart w:id="75" w:name="_Toc491958977"/>
+      <w:bookmarkStart w:id="76" w:name="_Toc491958977"/>
       <w:r>
         <w:t>ASSOCIATED TEST</w:t>
       </w:r>
       <w:r>
         <w:t xml:space="preserve"> FILEs</w:t>
       </w:r>
-      <w:bookmarkEnd w:id="75"/>
+      <w:bookmarkEnd w:id="76"/>
     </w:p>
     <w:p>
       <w:r>
@@ -25661,11 +25712,11 @@
       <w:pPr>
         <w:pStyle w:val="Heading2"/>
       </w:pPr>
-      <w:bookmarkStart w:id="76" w:name="_Toc491958978"/>
+      <w:bookmarkStart w:id="77" w:name="_Toc491958978"/>
       <w:r>
         <w:t>RUNNING THIS FILE</w:t>
       </w:r>
-      <w:bookmarkEnd w:id="76"/>
+      <w:bookmarkEnd w:id="77"/>
     </w:p>
     <w:p>
       <w:r>
@@ -25679,11 +25730,11 @@
       <w:pPr>
         <w:pStyle w:val="Heading2"/>
       </w:pPr>
-      <w:bookmarkStart w:id="77" w:name="_Toc491958979"/>
+      <w:bookmarkStart w:id="78" w:name="_Toc491958979"/>
       <w:r>
         <w:t>USES</w:t>
       </w:r>
-      <w:bookmarkEnd w:id="77"/>
+      <w:bookmarkEnd w:id="78"/>
     </w:p>
     <w:p>
       <w:r>
@@ -25694,12 +25745,12 @@
       <w:pPr>
         <w:pStyle w:val="Heading2"/>
       </w:pPr>
-      <w:bookmarkStart w:id="78" w:name="_Toc491958980"/>
+      <w:bookmarkStart w:id="79" w:name="_Toc491958980"/>
       <w:r>
         <w:lastRenderedPageBreak/>
         <w:t>Used by</w:t>
       </w:r>
-      <w:bookmarkEnd w:id="78"/>
+      <w:bookmarkEnd w:id="79"/>
     </w:p>
     <w:p>
       <w:r>
@@ -25717,12 +25768,12 @@
       <w:pPr>
         <w:pStyle w:val="Heading1"/>
       </w:pPr>
-      <w:bookmarkStart w:id="79" w:name="_Toc491958981"/>
+      <w:bookmarkStart w:id="80" w:name="_Toc491958981"/>
       <w:r>
         <w:lastRenderedPageBreak/>
         <w:t>CREATE_QUERY.JAVA</w:t>
       </w:r>
-      <w:bookmarkEnd w:id="79"/>
+      <w:bookmarkEnd w:id="80"/>
     </w:p>
     <w:p>
       <w:r>
@@ -25733,11 +25784,11 @@
       <w:pPr>
         <w:pStyle w:val="Heading2"/>
       </w:pPr>
-      <w:bookmarkStart w:id="80" w:name="_Toc491958982"/>
+      <w:bookmarkStart w:id="81" w:name="_Toc491958982"/>
       <w:r>
         <w:t>BASIC FUNCTIONALITY</w:t>
       </w:r>
-      <w:bookmarkEnd w:id="80"/>
+      <w:bookmarkEnd w:id="81"/>
     </w:p>
     <w:p>
       <w:r>
@@ -25749,11 +25800,11 @@
       <w:pPr>
         <w:pStyle w:val="Heading2"/>
       </w:pPr>
-      <w:bookmarkStart w:id="81" w:name="_Toc491958983"/>
+      <w:bookmarkStart w:id="82" w:name="_Toc491958983"/>
       <w:r>
         <w:t>DESIGN</w:t>
       </w:r>
-      <w:bookmarkEnd w:id="81"/>
+      <w:bookmarkEnd w:id="82"/>
     </w:p>
     <w:p>
       <w:r>
@@ -25879,11 +25930,11 @@
       <w:pPr>
         <w:pStyle w:val="Heading2"/>
       </w:pPr>
-      <w:bookmarkStart w:id="82" w:name="_Toc491958984"/>
+      <w:bookmarkStart w:id="83" w:name="_Toc491958984"/>
       <w:r>
         <w:t>PRIVATE VARIABLES/FIELDS</w:t>
       </w:r>
-      <w:bookmarkEnd w:id="82"/>
+      <w:bookmarkEnd w:id="83"/>
     </w:p>
     <w:p>
       <w:r>
@@ -25895,12 +25946,12 @@
       <w:pPr>
         <w:pStyle w:val="Heading2"/>
       </w:pPr>
-      <w:bookmarkStart w:id="83" w:name="_Toc491958985"/>
+      <w:bookmarkStart w:id="84" w:name="_Toc491958985"/>
       <w:r>
         <w:lastRenderedPageBreak/>
         <w:t>METHODS</w:t>
       </w:r>
-      <w:bookmarkEnd w:id="83"/>
+      <w:bookmarkEnd w:id="84"/>
     </w:p>
     <w:p>
       <w:pPr>
@@ -26111,7 +26162,7 @@
       <w:pPr>
         <w:pStyle w:val="Heading2"/>
       </w:pPr>
-      <w:bookmarkStart w:id="84" w:name="_Toc491958986"/>
+      <w:bookmarkStart w:id="85" w:name="_Toc491958986"/>
       <w:r>
         <w:lastRenderedPageBreak/>
         <w:t xml:space="preserve">ASSOCIATED </w:t>
@@ -26119,7 +26170,7 @@
       <w:r>
         <w:t>Test files</w:t>
       </w:r>
-      <w:bookmarkEnd w:id="84"/>
+      <w:bookmarkEnd w:id="85"/>
     </w:p>
     <w:p>
       <w:r>
@@ -26146,11 +26197,11 @@
       <w:pPr>
         <w:pStyle w:val="Heading2"/>
       </w:pPr>
-      <w:bookmarkStart w:id="85" w:name="_Toc491958987"/>
+      <w:bookmarkStart w:id="86" w:name="_Toc491958987"/>
       <w:r>
         <w:t>RUNNING THIS FILE</w:t>
       </w:r>
-      <w:bookmarkEnd w:id="85"/>
+      <w:bookmarkEnd w:id="86"/>
     </w:p>
     <w:p>
       <w:r>
@@ -26191,11 +26242,11 @@
       <w:pPr>
         <w:pStyle w:val="Heading2"/>
       </w:pPr>
-      <w:bookmarkStart w:id="86" w:name="_Toc491958988"/>
+      <w:bookmarkStart w:id="87" w:name="_Toc491958988"/>
       <w:r>
         <w:t>USES</w:t>
       </w:r>
-      <w:bookmarkEnd w:id="86"/>
+      <w:bookmarkEnd w:id="87"/>
     </w:p>
     <w:p>
       <w:r>
@@ -26211,11 +26262,11 @@
       <w:pPr>
         <w:pStyle w:val="Heading2"/>
       </w:pPr>
-      <w:bookmarkStart w:id="87" w:name="_Toc491958989"/>
+      <w:bookmarkStart w:id="88" w:name="_Toc491958989"/>
       <w:r>
         <w:t>USED BY</w:t>
       </w:r>
-      <w:bookmarkEnd w:id="87"/>
+      <w:bookmarkEnd w:id="88"/>
     </w:p>
     <w:p>
       <w:r>
@@ -26231,12 +26282,12 @@
       <w:pPr>
         <w:pStyle w:val="Heading1"/>
       </w:pPr>
-      <w:bookmarkStart w:id="88" w:name="_Toc491958990"/>
+      <w:bookmarkStart w:id="89" w:name="_Toc491958990"/>
       <w:r>
         <w:lastRenderedPageBreak/>
         <w:t>RUN_QUERY.JAVA</w:t>
       </w:r>
-      <w:bookmarkEnd w:id="88"/>
+      <w:bookmarkEnd w:id="89"/>
     </w:p>
     <w:p>
       <w:r>
@@ -26247,11 +26298,11 @@
       <w:pPr>
         <w:pStyle w:val="Heading2"/>
       </w:pPr>
-      <w:bookmarkStart w:id="89" w:name="_Toc491958991"/>
+      <w:bookmarkStart w:id="90" w:name="_Toc491958991"/>
       <w:r>
         <w:t>BASIC FUNCTIONALITY</w:t>
       </w:r>
-      <w:bookmarkEnd w:id="89"/>
+      <w:bookmarkEnd w:id="90"/>
     </w:p>
     <w:p>
       <w:r>
@@ -26266,11 +26317,11 @@
       <w:pPr>
         <w:pStyle w:val="Heading2"/>
       </w:pPr>
-      <w:bookmarkStart w:id="90" w:name="_Toc491958992"/>
+      <w:bookmarkStart w:id="91" w:name="_Toc491958992"/>
       <w:r>
         <w:t>DESIGN</w:t>
       </w:r>
-      <w:bookmarkEnd w:id="90"/>
+      <w:bookmarkEnd w:id="91"/>
     </w:p>
     <w:p>
       <w:r>
@@ -26382,11 +26433,11 @@
       <w:pPr>
         <w:pStyle w:val="Heading2"/>
       </w:pPr>
-      <w:bookmarkStart w:id="91" w:name="_Toc491958993"/>
+      <w:bookmarkStart w:id="92" w:name="_Toc491958993"/>
       <w:r>
         <w:t>PRIVATE VARIABLES/FIELDS</w:t>
       </w:r>
-      <w:bookmarkEnd w:id="91"/>
+      <w:bookmarkEnd w:id="92"/>
     </w:p>
     <w:p>
       <w:r>
@@ -26400,12 +26451,12 @@
       <w:pPr>
         <w:pStyle w:val="Heading2"/>
       </w:pPr>
-      <w:bookmarkStart w:id="92" w:name="_Toc491958994"/>
+      <w:bookmarkStart w:id="93" w:name="_Toc491958994"/>
       <w:r>
         <w:lastRenderedPageBreak/>
         <w:t>METHODS</w:t>
       </w:r>
-      <w:bookmarkEnd w:id="92"/>
+      <w:bookmarkEnd w:id="93"/>
     </w:p>
     <w:p>
       <w:pPr>
@@ -26519,11 +26570,11 @@
       <w:pPr>
         <w:pStyle w:val="Heading2"/>
       </w:pPr>
-      <w:bookmarkStart w:id="93" w:name="_Toc491958995"/>
+      <w:bookmarkStart w:id="94" w:name="_Toc491958995"/>
       <w:r>
         <w:t>ASSOCIATED TESTING DOCUMENTS</w:t>
       </w:r>
-      <w:bookmarkEnd w:id="93"/>
+      <w:bookmarkEnd w:id="94"/>
     </w:p>
     <w:p>
       <w:r>
@@ -26550,11 +26601,11 @@
       <w:pPr>
         <w:pStyle w:val="Heading2"/>
       </w:pPr>
-      <w:bookmarkStart w:id="94" w:name="_Toc491958996"/>
+      <w:bookmarkStart w:id="95" w:name="_Toc491958996"/>
       <w:r>
         <w:t>RUNNING THIS FILE</w:t>
       </w:r>
-      <w:bookmarkEnd w:id="94"/>
+      <w:bookmarkEnd w:id="95"/>
     </w:p>
     <w:p>
       <w:r>
@@ -26574,11 +26625,11 @@
       <w:pPr>
         <w:pStyle w:val="Heading2"/>
       </w:pPr>
-      <w:bookmarkStart w:id="95" w:name="_Toc491958997"/>
+      <w:bookmarkStart w:id="96" w:name="_Toc491958997"/>
       <w:r>
         <w:t>USES</w:t>
       </w:r>
-      <w:bookmarkEnd w:id="95"/>
+      <w:bookmarkEnd w:id="96"/>
     </w:p>
     <w:p>
       <w:r>
@@ -26589,11 +26640,11 @@
       <w:pPr>
         <w:pStyle w:val="Heading2"/>
       </w:pPr>
-      <w:bookmarkStart w:id="96" w:name="_Toc491958998"/>
+      <w:bookmarkStart w:id="97" w:name="_Toc491958998"/>
       <w:r>
         <w:t>USED by</w:t>
       </w:r>
-      <w:bookmarkEnd w:id="96"/>
+      <w:bookmarkEnd w:id="97"/>
     </w:p>
     <w:p>
       <w:r>
@@ -26615,12 +26666,12 @@
       <w:pPr>
         <w:pStyle w:val="Heading1"/>
       </w:pPr>
-      <w:bookmarkStart w:id="97" w:name="_Toc491958999"/>
+      <w:bookmarkStart w:id="98" w:name="_Toc491958999"/>
       <w:r>
         <w:lastRenderedPageBreak/>
         <w:t>SCHEMA_FROM_QUERY.JAVA</w:t>
       </w:r>
-      <w:bookmarkEnd w:id="97"/>
+      <w:bookmarkEnd w:id="98"/>
     </w:p>
     <w:p>
       <w:r>
@@ -26631,11 +26682,11 @@
       <w:pPr>
         <w:pStyle w:val="Heading2"/>
       </w:pPr>
-      <w:bookmarkStart w:id="98" w:name="_Toc491959000"/>
+      <w:bookmarkStart w:id="99" w:name="_Toc491959000"/>
       <w:r>
         <w:t>BASIC FUNCTIONALITY</w:t>
       </w:r>
-      <w:bookmarkEnd w:id="98"/>
+      <w:bookmarkEnd w:id="99"/>
     </w:p>
     <w:p>
       <w:r>
@@ -26647,11 +26698,11 @@
       <w:pPr>
         <w:pStyle w:val="Heading2"/>
       </w:pPr>
-      <w:bookmarkStart w:id="99" w:name="_Toc491959001"/>
+      <w:bookmarkStart w:id="100" w:name="_Toc491959001"/>
       <w:r>
         <w:t>DESIGN</w:t>
       </w:r>
-      <w:bookmarkEnd w:id="99"/>
+      <w:bookmarkEnd w:id="100"/>
     </w:p>
     <w:p>
       <w:r>
@@ -26745,11 +26796,11 @@
       <w:pPr>
         <w:pStyle w:val="Heading2"/>
       </w:pPr>
-      <w:bookmarkStart w:id="100" w:name="_Toc491959002"/>
+      <w:bookmarkStart w:id="101" w:name="_Toc491959002"/>
       <w:r>
         <w:t>PRIVATE VARIABLES/FIELDS</w:t>
       </w:r>
-      <w:bookmarkEnd w:id="100"/>
+      <w:bookmarkEnd w:id="101"/>
     </w:p>
     <w:p>
       <w:r>
@@ -26763,12 +26814,12 @@
       <w:pPr>
         <w:pStyle w:val="Heading2"/>
       </w:pPr>
-      <w:bookmarkStart w:id="101" w:name="_Toc491959003"/>
+      <w:bookmarkStart w:id="102" w:name="_Toc491959003"/>
       <w:r>
         <w:lastRenderedPageBreak/>
         <w:t>METHODS</w:t>
       </w:r>
-      <w:bookmarkEnd w:id="101"/>
+      <w:bookmarkEnd w:id="102"/>
     </w:p>
     <w:p>
       <w:r>
@@ -26870,11 +26921,11 @@
       <w:pPr>
         <w:pStyle w:val="Heading2"/>
       </w:pPr>
-      <w:bookmarkStart w:id="102" w:name="_Toc491959004"/>
+      <w:bookmarkStart w:id="103" w:name="_Toc491959004"/>
       <w:r>
         <w:t>ASSOCIATED TESTING DOCUMENTS</w:t>
       </w:r>
-      <w:bookmarkEnd w:id="102"/>
+      <w:bookmarkEnd w:id="103"/>
     </w:p>
     <w:p>
       <w:r>
@@ -26902,12 +26953,12 @@
       <w:pPr>
         <w:pStyle w:val="Heading2"/>
       </w:pPr>
-      <w:bookmarkStart w:id="103" w:name="_Toc491959005"/>
+      <w:bookmarkStart w:id="104" w:name="_Toc491959005"/>
       <w:r>
         <w:lastRenderedPageBreak/>
         <w:t>RUNNING THIS FILE</w:t>
       </w:r>
-      <w:bookmarkEnd w:id="103"/>
+      <w:bookmarkEnd w:id="104"/>
     </w:p>
     <w:p>
       <w:r>
@@ -26933,11 +26984,11 @@
       <w:pPr>
         <w:pStyle w:val="Heading2"/>
       </w:pPr>
-      <w:bookmarkStart w:id="104" w:name="_Toc491959006"/>
+      <w:bookmarkStart w:id="105" w:name="_Toc491959006"/>
       <w:r>
         <w:t>USES</w:t>
       </w:r>
-      <w:bookmarkEnd w:id="104"/>
+      <w:bookmarkEnd w:id="105"/>
     </w:p>
     <w:p>
       <w:r>
@@ -26953,11 +27004,11 @@
       <w:pPr>
         <w:pStyle w:val="Heading2"/>
       </w:pPr>
-      <w:bookmarkStart w:id="105" w:name="_Toc491959007"/>
+      <w:bookmarkStart w:id="106" w:name="_Toc491959007"/>
       <w:r>
         <w:t>USED by</w:t>
       </w:r>
-      <w:bookmarkEnd w:id="105"/>
+      <w:bookmarkEnd w:id="106"/>
     </w:p>
     <w:p>
       <w:r>
@@ -26975,12 +27026,12 @@
       <w:pPr>
         <w:pStyle w:val="Heading1"/>
       </w:pPr>
-      <w:bookmarkStart w:id="106" w:name="_Toc491959008"/>
+      <w:bookmarkStart w:id="107" w:name="_Toc491959008"/>
       <w:r>
         <w:lastRenderedPageBreak/>
         <w:t>RUN_CHAIN.JAVA</w:t>
       </w:r>
-      <w:bookmarkEnd w:id="106"/>
+      <w:bookmarkEnd w:id="107"/>
     </w:p>
     <w:p>
       <w:r>
@@ -26991,11 +27042,11 @@
       <w:pPr>
         <w:pStyle w:val="Heading2"/>
       </w:pPr>
-      <w:bookmarkStart w:id="107" w:name="_Toc491959009"/>
+      <w:bookmarkStart w:id="108" w:name="_Toc491959009"/>
       <w:r>
         <w:t>BASIC FUNCTIONALITY</w:t>
       </w:r>
-      <w:bookmarkEnd w:id="107"/>
+      <w:bookmarkEnd w:id="108"/>
     </w:p>
     <w:p>
       <w:r>
@@ -27030,11 +27081,11 @@
       <w:pPr>
         <w:pStyle w:val="Heading2"/>
       </w:pPr>
-      <w:bookmarkStart w:id="108" w:name="_Toc491959010"/>
+      <w:bookmarkStart w:id="109" w:name="_Toc491959010"/>
       <w:r>
         <w:t>DESIGN</w:t>
       </w:r>
-      <w:bookmarkEnd w:id="108"/>
+      <w:bookmarkEnd w:id="109"/>
     </w:p>
     <w:p>
       <w:r>
@@ -27222,11 +27273,11 @@
       <w:pPr>
         <w:pStyle w:val="Heading2"/>
       </w:pPr>
-      <w:bookmarkStart w:id="109" w:name="_Toc491959011"/>
+      <w:bookmarkStart w:id="110" w:name="_Toc491959011"/>
       <w:r>
         <w:t>PRIVATE VARIABLES/FIELDS</w:t>
       </w:r>
-      <w:bookmarkEnd w:id="109"/>
+      <w:bookmarkEnd w:id="110"/>
     </w:p>
     <w:p>
       <w:pPr>
@@ -27382,11 +27433,11 @@
       <w:pPr>
         <w:pStyle w:val="Heading2"/>
       </w:pPr>
-      <w:bookmarkStart w:id="110" w:name="_Toc491959012"/>
+      <w:bookmarkStart w:id="111" w:name="_Toc491959012"/>
       <w:r>
         <w:t>METHODS</w:t>
       </w:r>
-      <w:bookmarkEnd w:id="110"/>
+      <w:bookmarkEnd w:id="111"/>
     </w:p>
     <w:p>
       <w:pPr>
@@ -27447,11 +27498,11 @@
       <w:pPr>
         <w:pStyle w:val="Heading2"/>
       </w:pPr>
-      <w:bookmarkStart w:id="111" w:name="_Toc491959013"/>
+      <w:bookmarkStart w:id="112" w:name="_Toc491959013"/>
       <w:r>
         <w:t>ASSOCIATED TESTING DOCUMENTS</w:t>
       </w:r>
-      <w:bookmarkEnd w:id="111"/>
+      <w:bookmarkEnd w:id="112"/>
     </w:p>
     <w:p>
       <w:r>
@@ -27492,11 +27543,11 @@
       <w:pPr>
         <w:pStyle w:val="Heading2"/>
       </w:pPr>
-      <w:bookmarkStart w:id="112" w:name="_Toc491959014"/>
+      <w:bookmarkStart w:id="113" w:name="_Toc491959014"/>
       <w:r>
         <w:t>RUNNING THIS FILE</w:t>
       </w:r>
-      <w:bookmarkEnd w:id="112"/>
+      <w:bookmarkEnd w:id="113"/>
     </w:p>
     <w:p>
       <w:r>
@@ -27516,11 +27567,11 @@
       <w:pPr>
         <w:pStyle w:val="Heading2"/>
       </w:pPr>
-      <w:bookmarkStart w:id="113" w:name="_Toc491959015"/>
+      <w:bookmarkStart w:id="114" w:name="_Toc491959015"/>
       <w:r>
         <w:t>USES</w:t>
       </w:r>
-      <w:bookmarkEnd w:id="113"/>
+      <w:bookmarkEnd w:id="114"/>
     </w:p>
     <w:p>
       <w:r>
@@ -27691,8 +27742,6 @@
       <w:r>
         <w:t>_</w:t>
       </w:r>
-      <w:bookmarkStart w:id="114" w:name="_GoBack"/>
-      <w:bookmarkEnd w:id="114"/>
       <w:r>
         <w:t>Parser</w:t>
       </w:r>
@@ -27724,10 +27773,7 @@
       </w:pPr>
       <w:r>
         <w:lastRenderedPageBreak/>
-        <w:t>STring_Parser</w:t>
-      </w:r>
-      <w:r>
-        <w:t>.java</w:t>
+        <w:t>STring_Parser.java</w:t>
       </w:r>
     </w:p>
     <w:p>
@@ -27780,10 +27826,7 @@
     </w:p>
     <w:p>
       <w:r>
-        <w:t>Split a TitleCase or camelCase string into separate words</w:t>
-      </w:r>
-      <w:r>
-        <w:t>.</w:t>
+        <w:t>Split a TitleCase or camelCase string into separate words.</w:t>
       </w:r>
     </w:p>
     <w:p>
@@ -27796,10 +27839,7 @@
     </w:p>
     <w:p>
       <w:r>
-        <w:t>Split a TitleCase or camelCase string into separate words</w:t>
-      </w:r>
-      <w:r>
-        <w:t xml:space="preserve"> and return all words in lower case.</w:t>
+        <w:t>Split a TitleCase or camelCase string into separate words and return all words in lower case.</w:t>
       </w:r>
     </w:p>
     <w:p>
@@ -27839,16 +27879,7 @@
     </w:p>
     <w:p>
       <w:r>
-        <w:t xml:space="preserve">Running this file will take some examples of </w:t>
-      </w:r>
-      <w:r>
-        <w:t xml:space="preserve">strings </w:t>
-      </w:r>
-      <w:r>
-        <w:t xml:space="preserve">and </w:t>
-      </w:r>
-      <w:r>
-        <w:t>split each one.</w:t>
+        <w:t>Running this file will take some examples of strings and split each one.</w:t>
       </w:r>
     </w:p>
     <w:p>
@@ -27880,16 +27911,7 @@
       </w:pPr>
       <w:r>
         <w:lastRenderedPageBreak/>
-        <w:t>Narrow</w:t>
-      </w:r>
-      <w:r>
-        <w:t>_</w:t>
-      </w:r>
-      <w:r>
-        <w:t>Down</w:t>
-      </w:r>
-      <w:r>
-        <w:t>.java</w:t>
+        <w:t>Narrow_Down.java</w:t>
       </w:r>
     </w:p>
     <w:p>
@@ -33134,7 +33156,7 @@
         <w:noProof/>
         <w:sz w:val="32"/>
       </w:rPr>
-      <w:t>7</w:t>
+      <w:t>39</w:t>
     </w:r>
     <w:r>
       <w:rPr>
@@ -38742,7 +38764,7 @@
 </file>
 
 <file path=customXml/itemProps1.xml><?xml version="1.0" encoding="utf-8"?>
-<ds:datastoreItem xmlns:ds="http://schemas.openxmlformats.org/officeDocument/2006/customXml" ds:itemID="{5AFF1023-7EED-4299-932C-EF0222800691}">
+<ds:datastoreItem xmlns:ds="http://schemas.openxmlformats.org/officeDocument/2006/customXml" ds:itemID="{1A1BE317-787E-4F73-9844-D6DCEDE1E156}">
   <ds:schemaRefs>
     <ds:schemaRef ds:uri="http://schemas.openxmlformats.org/officeDocument/2006/bibliography"/>
   </ds:schemaRefs>

</xml_diff>

<commit_message>
Test files, results and documentation brought up to date after
</commit_message>
<xml_diff>
--- a/CHAIN_Documentation.docx
+++ b/CHAIN_Documentation.docx
@@ -2,7 +2,10 @@
 <file path=word/document.xml><?xml version="1.0" encoding="utf-8"?>
 <w:document xmlns:wpc="http://schemas.microsoft.com/office/word/2010/wordprocessingCanvas" xmlns:mc="http://schemas.openxmlformats.org/markup-compatibility/2006" xmlns:o="urn:schemas-microsoft-com:office:office" xmlns:r="http://schemas.openxmlformats.org/officeDocument/2006/relationships" xmlns:m="http://schemas.openxmlformats.org/officeDocument/2006/math" xmlns:v="urn:schemas-microsoft-com:vml" xmlns:wp14="http://schemas.microsoft.com/office/word/2010/wordprocessingDrawing" xmlns:wp="http://schemas.openxmlformats.org/drawingml/2006/wordprocessingDrawing" xmlns:w10="urn:schemas-microsoft-com:office:word" xmlns:w="http://schemas.openxmlformats.org/wordprocessingml/2006/main" xmlns:w14="http://schemas.microsoft.com/office/word/2010/wordml" xmlns:wpg="http://schemas.microsoft.com/office/word/2010/wordprocessingGroup" xmlns:wpi="http://schemas.microsoft.com/office/word/2010/wordprocessingInk" xmlns:wne="http://schemas.microsoft.com/office/word/2006/wordml" xmlns:wps="http://schemas.microsoft.com/office/word/2010/wordprocessingShape" mc:Ignorable="w14 wp14">
   <w:body>
-    <w:p/>
+    <w:p>
+      <w:bookmarkStart w:id="0" w:name="_GoBack"/>
+      <w:bookmarkEnd w:id="0"/>
+    </w:p>
     <w:p/>
     <w:p>
       <w:pPr>
@@ -33,32 +36,32 @@
         <w:pStyle w:val="Heading2"/>
         <w:jc w:val="center"/>
       </w:pPr>
-      <w:bookmarkStart w:id="0" w:name="_Toc491958902"/>
-      <w:bookmarkStart w:id="1" w:name="_Toc501556496"/>
+      <w:bookmarkStart w:id="1" w:name="_Toc491958902"/>
+      <w:bookmarkStart w:id="2" w:name="_Toc501556496"/>
       <w:r>
         <w:t>Tanya Ho</w:t>
       </w:r>
       <w:r>
         <w:t>wden</w:t>
       </w:r>
-      <w:bookmarkEnd w:id="0"/>
       <w:bookmarkEnd w:id="1"/>
+      <w:bookmarkEnd w:id="2"/>
     </w:p>
     <w:p>
       <w:pPr>
         <w:pStyle w:val="Heading2"/>
         <w:jc w:val="center"/>
       </w:pPr>
-      <w:bookmarkStart w:id="2" w:name="_Toc491958903"/>
-      <w:bookmarkStart w:id="3" w:name="_Toc501556497"/>
+      <w:bookmarkStart w:id="3" w:name="_Toc491958903"/>
+      <w:bookmarkStart w:id="4" w:name="_Toc501556497"/>
       <w:r>
         <w:t>Diana B</w:t>
       </w:r>
       <w:r>
         <w:t>ental</w:t>
       </w:r>
-      <w:bookmarkEnd w:id="2"/>
       <w:bookmarkEnd w:id="3"/>
+      <w:bookmarkEnd w:id="4"/>
     </w:p>
     <w:p>
       <w:pPr>
@@ -97,7 +100,7 @@
           <w:noProof/>
           <w:sz w:val="48"/>
         </w:rPr>
-        <w:t>20 December 2017</w:t>
+        <w:t>21 December 2017</w:t>
       </w:r>
       <w:r>
         <w:rPr>
@@ -1084,8 +1087,6 @@
               </w:rPr>
               <w:tab/>
             </w:r>
-            <w:bookmarkStart w:id="4" w:name="_GoBack"/>
-            <w:bookmarkEnd w:id="4"/>
             <w:r>
               <w:rPr>
                 <w:noProof/>
@@ -2118,7 +2119,7 @@
                 <w:noProof/>
                 <w:webHidden/>
               </w:rPr>
-              <w:t>23</w:t>
+              <w:t>24</w:t>
             </w:r>
             <w:r>
               <w:rPr>
@@ -2404,7 +2405,7 @@
                 <w:noProof/>
                 <w:webHidden/>
               </w:rPr>
-              <w:t>28</w:t>
+              <w:t>29</w:t>
             </w:r>
             <w:r>
               <w:rPr>
@@ -2475,7 +2476,7 @@
                 <w:noProof/>
                 <w:webHidden/>
               </w:rPr>
-              <w:t>28</w:t>
+              <w:t>29</w:t>
             </w:r>
             <w:r>
               <w:rPr>
@@ -2546,7 +2547,7 @@
                 <w:noProof/>
                 <w:webHidden/>
               </w:rPr>
-              <w:t>28</w:t>
+              <w:t>29</w:t>
             </w:r>
             <w:r>
               <w:rPr>
@@ -2617,7 +2618,7 @@
                 <w:noProof/>
                 <w:webHidden/>
               </w:rPr>
-              <w:t>28</w:t>
+              <w:t>29</w:t>
             </w:r>
             <w:r>
               <w:rPr>
@@ -2688,7 +2689,7 @@
                 <w:noProof/>
                 <w:webHidden/>
               </w:rPr>
-              <w:t>30</w:t>
+              <w:t>31</w:t>
             </w:r>
             <w:r>
               <w:rPr>
@@ -2759,7 +2760,7 @@
                 <w:noProof/>
                 <w:webHidden/>
               </w:rPr>
-              <w:t>32</w:t>
+              <w:t>33</w:t>
             </w:r>
             <w:r>
               <w:rPr>
@@ -2830,7 +2831,7 @@
                 <w:noProof/>
                 <w:webHidden/>
               </w:rPr>
-              <w:t>32</w:t>
+              <w:t>33</w:t>
             </w:r>
             <w:r>
               <w:rPr>
@@ -2901,7 +2902,7 @@
                 <w:noProof/>
                 <w:webHidden/>
               </w:rPr>
-              <w:t>32</w:t>
+              <w:t>33</w:t>
             </w:r>
             <w:r>
               <w:rPr>
@@ -2972,7 +2973,7 @@
                 <w:noProof/>
                 <w:webHidden/>
               </w:rPr>
-              <w:t>32</w:t>
+              <w:t>33</w:t>
             </w:r>
             <w:r>
               <w:rPr>
@@ -3045,7 +3046,7 @@
                 <w:noProof/>
                 <w:webHidden/>
               </w:rPr>
-              <w:t>33</w:t>
+              <w:t>34</w:t>
             </w:r>
             <w:r>
               <w:rPr>
@@ -3116,7 +3117,7 @@
                 <w:noProof/>
                 <w:webHidden/>
               </w:rPr>
-              <w:t>33</w:t>
+              <w:t>34</w:t>
             </w:r>
             <w:r>
               <w:rPr>
@@ -3187,7 +3188,7 @@
                 <w:noProof/>
                 <w:webHidden/>
               </w:rPr>
-              <w:t>33</w:t>
+              <w:t>34</w:t>
             </w:r>
             <w:r>
               <w:rPr>
@@ -3258,7 +3259,7 @@
                 <w:noProof/>
                 <w:webHidden/>
               </w:rPr>
-              <w:t>33</w:t>
+              <w:t>34</w:t>
             </w:r>
             <w:r>
               <w:rPr>
@@ -3329,7 +3330,7 @@
                 <w:noProof/>
                 <w:webHidden/>
               </w:rPr>
-              <w:t>33</w:t>
+              <w:t>34</w:t>
             </w:r>
             <w:r>
               <w:rPr>
@@ -3400,7 +3401,7 @@
                 <w:noProof/>
                 <w:webHidden/>
               </w:rPr>
-              <w:t>35</w:t>
+              <w:t>36</w:t>
             </w:r>
             <w:r>
               <w:rPr>
@@ -3471,7 +3472,7 @@
                 <w:noProof/>
                 <w:webHidden/>
               </w:rPr>
-              <w:t>35</w:t>
+              <w:t>36</w:t>
             </w:r>
             <w:r>
               <w:rPr>
@@ -3542,7 +3543,7 @@
                 <w:noProof/>
                 <w:webHidden/>
               </w:rPr>
-              <w:t>35</w:t>
+              <w:t>36</w:t>
             </w:r>
             <w:r>
               <w:rPr>
@@ -3613,7 +3614,7 @@
                 <w:noProof/>
                 <w:webHidden/>
               </w:rPr>
-              <w:t>35</w:t>
+              <w:t>36</w:t>
             </w:r>
             <w:r>
               <w:rPr>
@@ -3686,7 +3687,7 @@
                 <w:noProof/>
                 <w:webHidden/>
               </w:rPr>
-              <w:t>36</w:t>
+              <w:t>37</w:t>
             </w:r>
             <w:r>
               <w:rPr>
@@ -3757,7 +3758,7 @@
                 <w:noProof/>
                 <w:webHidden/>
               </w:rPr>
-              <w:t>36</w:t>
+              <w:t>37</w:t>
             </w:r>
             <w:r>
               <w:rPr>
@@ -3828,7 +3829,7 @@
                 <w:noProof/>
                 <w:webHidden/>
               </w:rPr>
-              <w:t>36</w:t>
+              <w:t>37</w:t>
             </w:r>
             <w:r>
               <w:rPr>
@@ -3899,7 +3900,7 @@
                 <w:noProof/>
                 <w:webHidden/>
               </w:rPr>
-              <w:t>36</w:t>
+              <w:t>37</w:t>
             </w:r>
             <w:r>
               <w:rPr>
@@ -3970,7 +3971,7 @@
                 <w:noProof/>
                 <w:webHidden/>
               </w:rPr>
-              <w:t>36</w:t>
+              <w:t>37</w:t>
             </w:r>
             <w:r>
               <w:rPr>
@@ -4041,7 +4042,7 @@
                 <w:noProof/>
                 <w:webHidden/>
               </w:rPr>
-              <w:t>37</w:t>
+              <w:t>38</w:t>
             </w:r>
             <w:r>
               <w:rPr>
@@ -4112,7 +4113,7 @@
                 <w:noProof/>
                 <w:webHidden/>
               </w:rPr>
-              <w:t>37</w:t>
+              <w:t>38</w:t>
             </w:r>
             <w:r>
               <w:rPr>
@@ -4183,7 +4184,7 @@
                 <w:noProof/>
                 <w:webHidden/>
               </w:rPr>
-              <w:t>38</w:t>
+              <w:t>39</w:t>
             </w:r>
             <w:r>
               <w:rPr>
@@ -4254,7 +4255,7 @@
                 <w:noProof/>
                 <w:webHidden/>
               </w:rPr>
-              <w:t>38</w:t>
+              <w:t>39</w:t>
             </w:r>
             <w:r>
               <w:rPr>
@@ -4327,7 +4328,7 @@
                 <w:noProof/>
                 <w:webHidden/>
               </w:rPr>
-              <w:t>39</w:t>
+              <w:t>40</w:t>
             </w:r>
             <w:r>
               <w:rPr>
@@ -4398,7 +4399,7 @@
                 <w:noProof/>
                 <w:webHidden/>
               </w:rPr>
-              <w:t>39</w:t>
+              <w:t>40</w:t>
             </w:r>
             <w:r>
               <w:rPr>
@@ -4469,7 +4470,7 @@
                 <w:noProof/>
                 <w:webHidden/>
               </w:rPr>
-              <w:t>39</w:t>
+              <w:t>40</w:t>
             </w:r>
             <w:r>
               <w:rPr>
@@ -4540,7 +4541,7 @@
                 <w:noProof/>
                 <w:webHidden/>
               </w:rPr>
-              <w:t>39</w:t>
+              <w:t>40</w:t>
             </w:r>
             <w:r>
               <w:rPr>
@@ -4611,7 +4612,7 @@
                 <w:noProof/>
                 <w:webHidden/>
               </w:rPr>
-              <w:t>40</w:t>
+              <w:t>41</w:t>
             </w:r>
             <w:r>
               <w:rPr>
@@ -4682,7 +4683,7 @@
                 <w:noProof/>
                 <w:webHidden/>
               </w:rPr>
-              <w:t>41</w:t>
+              <w:t>42</w:t>
             </w:r>
             <w:r>
               <w:rPr>
@@ -4753,7 +4754,7 @@
                 <w:noProof/>
                 <w:webHidden/>
               </w:rPr>
-              <w:t>41</w:t>
+              <w:t>42</w:t>
             </w:r>
             <w:r>
               <w:rPr>
@@ -4824,7 +4825,7 @@
                 <w:noProof/>
                 <w:webHidden/>
               </w:rPr>
-              <w:t>41</w:t>
+              <w:t>42</w:t>
             </w:r>
             <w:r>
               <w:rPr>
@@ -4895,7 +4896,7 @@
                 <w:noProof/>
                 <w:webHidden/>
               </w:rPr>
-              <w:t>41</w:t>
+              <w:t>42</w:t>
             </w:r>
             <w:r>
               <w:rPr>
@@ -4968,7 +4969,7 @@
                 <w:noProof/>
                 <w:webHidden/>
               </w:rPr>
-              <w:t>42</w:t>
+              <w:t>43</w:t>
             </w:r>
             <w:r>
               <w:rPr>
@@ -5039,7 +5040,7 @@
                 <w:noProof/>
                 <w:webHidden/>
               </w:rPr>
-              <w:t>42</w:t>
+              <w:t>43</w:t>
             </w:r>
             <w:r>
               <w:rPr>
@@ -5110,7 +5111,7 @@
                 <w:noProof/>
                 <w:webHidden/>
               </w:rPr>
-              <w:t>42</w:t>
+              <w:t>43</w:t>
             </w:r>
             <w:r>
               <w:rPr>
@@ -5181,7 +5182,7 @@
                 <w:noProof/>
                 <w:webHidden/>
               </w:rPr>
-              <w:t>43</w:t>
+              <w:t>44</w:t>
             </w:r>
             <w:r>
               <w:rPr>
@@ -5252,7 +5253,7 @@
                 <w:noProof/>
                 <w:webHidden/>
               </w:rPr>
-              <w:t>43</w:t>
+              <w:t>44</w:t>
             </w:r>
             <w:r>
               <w:rPr>
@@ -5323,7 +5324,7 @@
                 <w:noProof/>
                 <w:webHidden/>
               </w:rPr>
-              <w:t>43</w:t>
+              <w:t>44</w:t>
             </w:r>
             <w:r>
               <w:rPr>
@@ -5394,7 +5395,7 @@
                 <w:noProof/>
                 <w:webHidden/>
               </w:rPr>
-              <w:t>44</w:t>
+              <w:t>45</w:t>
             </w:r>
             <w:r>
               <w:rPr>
@@ -5465,7 +5466,7 @@
                 <w:noProof/>
                 <w:webHidden/>
               </w:rPr>
-              <w:t>44</w:t>
+              <w:t>45</w:t>
             </w:r>
             <w:r>
               <w:rPr>
@@ -5538,7 +5539,7 @@
                 <w:noProof/>
                 <w:webHidden/>
               </w:rPr>
-              <w:t>45</w:t>
+              <w:t>46</w:t>
             </w:r>
             <w:r>
               <w:rPr>
@@ -5609,7 +5610,7 @@
                 <w:noProof/>
                 <w:webHidden/>
               </w:rPr>
-              <w:t>45</w:t>
+              <w:t>46</w:t>
             </w:r>
             <w:r>
               <w:rPr>
@@ -5680,7 +5681,7 @@
                 <w:noProof/>
                 <w:webHidden/>
               </w:rPr>
-              <w:t>45</w:t>
+              <w:t>46</w:t>
             </w:r>
             <w:r>
               <w:rPr>
@@ -5751,7 +5752,7 @@
                 <w:noProof/>
                 <w:webHidden/>
               </w:rPr>
-              <w:t>45</w:t>
+              <w:t>46</w:t>
             </w:r>
             <w:r>
               <w:rPr>
@@ -5822,7 +5823,7 @@
                 <w:noProof/>
                 <w:webHidden/>
               </w:rPr>
-              <w:t>46</w:t>
+              <w:t>47</w:t>
             </w:r>
             <w:r>
               <w:rPr>
@@ -5893,7 +5894,7 @@
                 <w:noProof/>
                 <w:webHidden/>
               </w:rPr>
-              <w:t>46</w:t>
+              <w:t>47</w:t>
             </w:r>
             <w:r>
               <w:rPr>
@@ -5964,7 +5965,7 @@
                 <w:noProof/>
                 <w:webHidden/>
               </w:rPr>
-              <w:t>46</w:t>
+              <w:t>47</w:t>
             </w:r>
             <w:r>
               <w:rPr>
@@ -6035,7 +6036,7 @@
                 <w:noProof/>
                 <w:webHidden/>
               </w:rPr>
-              <w:t>46</w:t>
+              <w:t>47</w:t>
             </w:r>
             <w:r>
               <w:rPr>
@@ -6106,7 +6107,7 @@
                 <w:noProof/>
                 <w:webHidden/>
               </w:rPr>
-              <w:t>47</w:t>
+              <w:t>48</w:t>
             </w:r>
             <w:r>
               <w:rPr>
@@ -6179,7 +6180,7 @@
                 <w:noProof/>
                 <w:webHidden/>
               </w:rPr>
-              <w:t>48</w:t>
+              <w:t>49</w:t>
             </w:r>
             <w:r>
               <w:rPr>
@@ -6250,7 +6251,7 @@
                 <w:noProof/>
                 <w:webHidden/>
               </w:rPr>
-              <w:t>48</w:t>
+              <w:t>49</w:t>
             </w:r>
             <w:r>
               <w:rPr>
@@ -6321,7 +6322,7 @@
                 <w:noProof/>
                 <w:webHidden/>
               </w:rPr>
-              <w:t>48</w:t>
+              <w:t>49</w:t>
             </w:r>
             <w:r>
               <w:rPr>
@@ -6392,7 +6393,7 @@
                 <w:noProof/>
                 <w:webHidden/>
               </w:rPr>
-              <w:t>48</w:t>
+              <w:t>49</w:t>
             </w:r>
             <w:r>
               <w:rPr>
@@ -6463,7 +6464,7 @@
                 <w:noProof/>
                 <w:webHidden/>
               </w:rPr>
-              <w:t>49</w:t>
+              <w:t>50</w:t>
             </w:r>
             <w:r>
               <w:rPr>
@@ -6534,7 +6535,7 @@
                 <w:noProof/>
                 <w:webHidden/>
               </w:rPr>
-              <w:t>50</w:t>
+              <w:t>51</w:t>
             </w:r>
             <w:r>
               <w:rPr>
@@ -6605,7 +6606,7 @@
                 <w:noProof/>
                 <w:webHidden/>
               </w:rPr>
-              <w:t>50</w:t>
+              <w:t>51</w:t>
             </w:r>
             <w:r>
               <w:rPr>
@@ -6676,7 +6677,7 @@
                 <w:noProof/>
                 <w:webHidden/>
               </w:rPr>
-              <w:t>50</w:t>
+              <w:t>51</w:t>
             </w:r>
             <w:r>
               <w:rPr>
@@ -6747,7 +6748,7 @@
                 <w:noProof/>
                 <w:webHidden/>
               </w:rPr>
-              <w:t>50</w:t>
+              <w:t>51</w:t>
             </w:r>
             <w:r>
               <w:rPr>
@@ -6820,7 +6821,7 @@
                 <w:noProof/>
                 <w:webHidden/>
               </w:rPr>
-              <w:t>51</w:t>
+              <w:t>52</w:t>
             </w:r>
             <w:r>
               <w:rPr>
@@ -6891,7 +6892,7 @@
                 <w:noProof/>
                 <w:webHidden/>
               </w:rPr>
-              <w:t>51</w:t>
+              <w:t>52</w:t>
             </w:r>
             <w:r>
               <w:rPr>
@@ -6962,7 +6963,7 @@
                 <w:noProof/>
                 <w:webHidden/>
               </w:rPr>
-              <w:t>51</w:t>
+              <w:t>52</w:t>
             </w:r>
             <w:r>
               <w:rPr>
@@ -7033,7 +7034,7 @@
                 <w:noProof/>
                 <w:webHidden/>
               </w:rPr>
-              <w:t>51</w:t>
+              <w:t>52</w:t>
             </w:r>
             <w:r>
               <w:rPr>
@@ -7104,7 +7105,7 @@
                 <w:noProof/>
                 <w:webHidden/>
               </w:rPr>
-              <w:t>52</w:t>
+              <w:t>53</w:t>
             </w:r>
             <w:r>
               <w:rPr>
@@ -7175,7 +7176,7 @@
                 <w:noProof/>
                 <w:webHidden/>
               </w:rPr>
-              <w:t>52</w:t>
+              <w:t>53</w:t>
             </w:r>
             <w:r>
               <w:rPr>
@@ -7246,7 +7247,7 @@
                 <w:noProof/>
                 <w:webHidden/>
               </w:rPr>
-              <w:t>52</w:t>
+              <w:t>53</w:t>
             </w:r>
             <w:r>
               <w:rPr>
@@ -7317,7 +7318,7 @@
                 <w:noProof/>
                 <w:webHidden/>
               </w:rPr>
-              <w:t>52</w:t>
+              <w:t>53</w:t>
             </w:r>
             <w:r>
               <w:rPr>
@@ -7388,7 +7389,7 @@
                 <w:noProof/>
                 <w:webHidden/>
               </w:rPr>
-              <w:t>52</w:t>
+              <w:t>53</w:t>
             </w:r>
             <w:r>
               <w:rPr>
@@ -7461,7 +7462,7 @@
                 <w:noProof/>
                 <w:webHidden/>
               </w:rPr>
-              <w:t>53</w:t>
+              <w:t>54</w:t>
             </w:r>
             <w:r>
               <w:rPr>
@@ -7532,7 +7533,7 @@
                 <w:noProof/>
                 <w:webHidden/>
               </w:rPr>
-              <w:t>53</w:t>
+              <w:t>54</w:t>
             </w:r>
             <w:r>
               <w:rPr>
@@ -7603,7 +7604,7 @@
                 <w:noProof/>
                 <w:webHidden/>
               </w:rPr>
-              <w:t>53</w:t>
+              <w:t>54</w:t>
             </w:r>
             <w:r>
               <w:rPr>
@@ -7674,7 +7675,7 @@
                 <w:noProof/>
                 <w:webHidden/>
               </w:rPr>
-              <w:t>53</w:t>
+              <w:t>54</w:t>
             </w:r>
             <w:r>
               <w:rPr>
@@ -7745,7 +7746,7 @@
                 <w:noProof/>
                 <w:webHidden/>
               </w:rPr>
-              <w:t>54</w:t>
+              <w:t>55</w:t>
             </w:r>
             <w:r>
               <w:rPr>
@@ -7816,7 +7817,7 @@
                 <w:noProof/>
                 <w:webHidden/>
               </w:rPr>
-              <w:t>54</w:t>
+              <w:t>55</w:t>
             </w:r>
             <w:r>
               <w:rPr>
@@ -7887,7 +7888,7 @@
                 <w:noProof/>
                 <w:webHidden/>
               </w:rPr>
-              <w:t>55</w:t>
+              <w:t>56</w:t>
             </w:r>
             <w:r>
               <w:rPr>
@@ -7958,7 +7959,7 @@
                 <w:noProof/>
                 <w:webHidden/>
               </w:rPr>
-              <w:t>55</w:t>
+              <w:t>56</w:t>
             </w:r>
             <w:r>
               <w:rPr>
@@ -8029,7 +8030,7 @@
                 <w:noProof/>
                 <w:webHidden/>
               </w:rPr>
-              <w:t>55</w:t>
+              <w:t>56</w:t>
             </w:r>
             <w:r>
               <w:rPr>
@@ -8102,7 +8103,7 @@
                 <w:noProof/>
                 <w:webHidden/>
               </w:rPr>
-              <w:t>56</w:t>
+              <w:t>57</w:t>
             </w:r>
             <w:r>
               <w:rPr>
@@ -8173,7 +8174,7 @@
                 <w:noProof/>
                 <w:webHidden/>
               </w:rPr>
-              <w:t>56</w:t>
+              <w:t>57</w:t>
             </w:r>
             <w:r>
               <w:rPr>
@@ -8244,7 +8245,7 @@
                 <w:noProof/>
                 <w:webHidden/>
               </w:rPr>
-              <w:t>56</w:t>
+              <w:t>57</w:t>
             </w:r>
             <w:r>
               <w:rPr>
@@ -8315,7 +8316,7 @@
                 <w:noProof/>
                 <w:webHidden/>
               </w:rPr>
-              <w:t>57</w:t>
+              <w:t>58</w:t>
             </w:r>
             <w:r>
               <w:rPr>
@@ -8386,7 +8387,7 @@
                 <w:noProof/>
                 <w:webHidden/>
               </w:rPr>
-              <w:t>58</w:t>
+              <w:t>59</w:t>
             </w:r>
             <w:r>
               <w:rPr>
@@ -8457,7 +8458,7 @@
                 <w:noProof/>
                 <w:webHidden/>
               </w:rPr>
-              <w:t>58</w:t>
+              <w:t>59</w:t>
             </w:r>
             <w:r>
               <w:rPr>
@@ -8528,7 +8529,7 @@
                 <w:noProof/>
                 <w:webHidden/>
               </w:rPr>
-              <w:t>59</w:t>
+              <w:t>60</w:t>
             </w:r>
             <w:r>
               <w:rPr>
@@ -8599,7 +8600,7 @@
                 <w:noProof/>
                 <w:webHidden/>
               </w:rPr>
-              <w:t>59</w:t>
+              <w:t>60</w:t>
             </w:r>
             <w:r>
               <w:rPr>
@@ -8672,7 +8673,7 @@
                 <w:noProof/>
                 <w:webHidden/>
               </w:rPr>
-              <w:t>60</w:t>
+              <w:t>61</w:t>
             </w:r>
             <w:r>
               <w:rPr>
@@ -8743,7 +8744,7 @@
                 <w:noProof/>
                 <w:webHidden/>
               </w:rPr>
-              <w:t>60</w:t>
+              <w:t>61</w:t>
             </w:r>
             <w:r>
               <w:rPr>
@@ -8814,7 +8815,7 @@
                 <w:noProof/>
                 <w:webHidden/>
               </w:rPr>
-              <w:t>60</w:t>
+              <w:t>61</w:t>
             </w:r>
             <w:r>
               <w:rPr>
@@ -8885,7 +8886,7 @@
                 <w:noProof/>
                 <w:webHidden/>
               </w:rPr>
-              <w:t>60</w:t>
+              <w:t>61</w:t>
             </w:r>
             <w:r>
               <w:rPr>
@@ -8956,7 +8957,7 @@
                 <w:noProof/>
                 <w:webHidden/>
               </w:rPr>
-              <w:t>60</w:t>
+              <w:t>61</w:t>
             </w:r>
             <w:r>
               <w:rPr>
@@ -9027,7 +9028,7 @@
                 <w:noProof/>
                 <w:webHidden/>
               </w:rPr>
-              <w:t>60</w:t>
+              <w:t>61</w:t>
             </w:r>
             <w:r>
               <w:rPr>
@@ -9098,7 +9099,7 @@
                 <w:noProof/>
                 <w:webHidden/>
               </w:rPr>
-              <w:t>60</w:t>
+              <w:t>61</w:t>
             </w:r>
             <w:r>
               <w:rPr>
@@ -9169,7 +9170,7 @@
                 <w:noProof/>
                 <w:webHidden/>
               </w:rPr>
-              <w:t>61</w:t>
+              <w:t>62</w:t>
             </w:r>
             <w:r>
               <w:rPr>
@@ -9242,7 +9243,7 @@
                 <w:noProof/>
                 <w:webHidden/>
               </w:rPr>
-              <w:t>62</w:t>
+              <w:t>63</w:t>
             </w:r>
             <w:r>
               <w:rPr>
@@ -9313,7 +9314,7 @@
                 <w:noProof/>
                 <w:webHidden/>
               </w:rPr>
-              <w:t>62</w:t>
+              <w:t>63</w:t>
             </w:r>
             <w:r>
               <w:rPr>
@@ -9384,7 +9385,7 @@
                 <w:noProof/>
                 <w:webHidden/>
               </w:rPr>
-              <w:t>62</w:t>
+              <w:t>63</w:t>
             </w:r>
             <w:r>
               <w:rPr>
@@ -9455,7 +9456,7 @@
                 <w:noProof/>
                 <w:webHidden/>
               </w:rPr>
-              <w:t>62</w:t>
+              <w:t>63</w:t>
             </w:r>
             <w:r>
               <w:rPr>
@@ -9526,7 +9527,7 @@
                 <w:noProof/>
                 <w:webHidden/>
               </w:rPr>
-              <w:t>62</w:t>
+              <w:t>63</w:t>
             </w:r>
             <w:r>
               <w:rPr>
@@ -9597,7 +9598,7 @@
                 <w:noProof/>
                 <w:webHidden/>
               </w:rPr>
-              <w:t>62</w:t>
+              <w:t>63</w:t>
             </w:r>
             <w:r>
               <w:rPr>
@@ -9668,7 +9669,7 @@
                 <w:noProof/>
                 <w:webHidden/>
               </w:rPr>
-              <w:t>62</w:t>
+              <w:t>63</w:t>
             </w:r>
             <w:r>
               <w:rPr>
@@ -9741,7 +9742,7 @@
                 <w:noProof/>
                 <w:webHidden/>
               </w:rPr>
-              <w:t>63</w:t>
+              <w:t>64</w:t>
             </w:r>
             <w:r>
               <w:rPr>
@@ -9812,7 +9813,7 @@
                 <w:noProof/>
                 <w:webHidden/>
               </w:rPr>
-              <w:t>63</w:t>
+              <w:t>64</w:t>
             </w:r>
             <w:r>
               <w:rPr>
@@ -9883,7 +9884,7 @@
                 <w:noProof/>
                 <w:webHidden/>
               </w:rPr>
-              <w:t>63</w:t>
+              <w:t>64</w:t>
             </w:r>
             <w:r>
               <w:rPr>
@@ -9954,7 +9955,7 @@
                 <w:noProof/>
                 <w:webHidden/>
               </w:rPr>
-              <w:t>63</w:t>
+              <w:t>64</w:t>
             </w:r>
             <w:r>
               <w:rPr>
@@ -10025,7 +10026,7 @@
                 <w:noProof/>
                 <w:webHidden/>
               </w:rPr>
-              <w:t>63</w:t>
+              <w:t>64</w:t>
             </w:r>
             <w:r>
               <w:rPr>
@@ -10096,7 +10097,7 @@
                 <w:noProof/>
                 <w:webHidden/>
               </w:rPr>
-              <w:t>63</w:t>
+              <w:t>64</w:t>
             </w:r>
             <w:r>
               <w:rPr>
@@ -10167,7 +10168,7 @@
                 <w:noProof/>
                 <w:webHidden/>
               </w:rPr>
-              <w:t>63</w:t>
+              <w:t>64</w:t>
             </w:r>
             <w:r>
               <w:rPr>
@@ -10238,7 +10239,7 @@
                 <w:noProof/>
                 <w:webHidden/>
               </w:rPr>
-              <w:t>63</w:t>
+              <w:t>64</w:t>
             </w:r>
             <w:r>
               <w:rPr>
@@ -10311,7 +10312,7 @@
                 <w:noProof/>
                 <w:webHidden/>
               </w:rPr>
-              <w:t>63</w:t>
+              <w:t>64</w:t>
             </w:r>
             <w:r>
               <w:rPr>
@@ -10382,7 +10383,7 @@
                 <w:noProof/>
                 <w:webHidden/>
               </w:rPr>
-              <w:t>64</w:t>
+              <w:t>65</w:t>
             </w:r>
             <w:r>
               <w:rPr>
@@ -10453,7 +10454,7 @@
                 <w:noProof/>
                 <w:webHidden/>
               </w:rPr>
-              <w:t>64</w:t>
+              <w:t>65</w:t>
             </w:r>
             <w:r>
               <w:rPr>
@@ -10524,7 +10525,7 @@
                 <w:noProof/>
                 <w:webHidden/>
               </w:rPr>
-              <w:t>64</w:t>
+              <w:t>65</w:t>
             </w:r>
             <w:r>
               <w:rPr>
@@ -10595,7 +10596,7 @@
                 <w:noProof/>
                 <w:webHidden/>
               </w:rPr>
-              <w:t>64</w:t>
+              <w:t>65</w:t>
             </w:r>
             <w:r>
               <w:rPr>
@@ -10666,7 +10667,7 @@
                 <w:noProof/>
                 <w:webHidden/>
               </w:rPr>
-              <w:t>65</w:t>
+              <w:t>66</w:t>
             </w:r>
             <w:r>
               <w:rPr>
@@ -10737,7 +10738,7 @@
                 <w:noProof/>
                 <w:webHidden/>
               </w:rPr>
-              <w:t>65</w:t>
+              <w:t>66</w:t>
             </w:r>
             <w:r>
               <w:rPr>
@@ -10808,7 +10809,7 @@
                 <w:noProof/>
                 <w:webHidden/>
               </w:rPr>
-              <w:t>65</w:t>
+              <w:t>66</w:t>
             </w:r>
             <w:r>
               <w:rPr>
@@ -10881,7 +10882,7 @@
                 <w:noProof/>
                 <w:webHidden/>
               </w:rPr>
-              <w:t>67</w:t>
+              <w:t>68</w:t>
             </w:r>
             <w:r>
               <w:rPr>
@@ -10952,7 +10953,7 @@
                 <w:noProof/>
                 <w:webHidden/>
               </w:rPr>
-              <w:t>67</w:t>
+              <w:t>68</w:t>
             </w:r>
             <w:r>
               <w:rPr>
@@ -11025,7 +11026,7 @@
                 <w:noProof/>
                 <w:webHidden/>
               </w:rPr>
-              <w:t>68</w:t>
+              <w:t>69</w:t>
             </w:r>
             <w:r>
               <w:rPr>
@@ -11096,7 +11097,7 @@
                 <w:noProof/>
                 <w:webHidden/>
               </w:rPr>
-              <w:t>68</w:t>
+              <w:t>69</w:t>
             </w:r>
             <w:r>
               <w:rPr>
@@ -11167,7 +11168,7 @@
                 <w:noProof/>
                 <w:webHidden/>
               </w:rPr>
-              <w:t>68</w:t>
+              <w:t>69</w:t>
             </w:r>
             <w:r>
               <w:rPr>
@@ -11236,7 +11237,7 @@
                 <w:noProof/>
                 <w:webHidden/>
               </w:rPr>
-              <w:t>69</w:t>
+              <w:t>70</w:t>
             </w:r>
             <w:r>
               <w:rPr>
@@ -11305,7 +11306,7 @@
                 <w:noProof/>
                 <w:webHidden/>
               </w:rPr>
-              <w:t>69</w:t>
+              <w:t>70</w:t>
             </w:r>
             <w:r>
               <w:rPr>
@@ -11374,7 +11375,7 @@
                 <w:noProof/>
                 <w:webHidden/>
               </w:rPr>
-              <w:t>69</w:t>
+              <w:t>70</w:t>
             </w:r>
             <w:r>
               <w:rPr>
@@ -11443,7 +11444,7 @@
                 <w:noProof/>
                 <w:webHidden/>
               </w:rPr>
-              <w:t>69</w:t>
+              <w:t>70</w:t>
             </w:r>
             <w:r>
               <w:rPr>
@@ -11512,7 +11513,7 @@
                 <w:noProof/>
                 <w:webHidden/>
               </w:rPr>
-              <w:t>69</w:t>
+              <w:t>70</w:t>
             </w:r>
             <w:r>
               <w:rPr>
@@ -11581,7 +11582,7 @@
                 <w:noProof/>
                 <w:webHidden/>
               </w:rPr>
-              <w:t>69</w:t>
+              <w:t>70</w:t>
             </w:r>
             <w:r>
               <w:rPr>
@@ -11650,7 +11651,7 @@
                 <w:noProof/>
                 <w:webHidden/>
               </w:rPr>
-              <w:t>69</w:t>
+              <w:t>70</w:t>
             </w:r>
             <w:r>
               <w:rPr>
@@ -11719,7 +11720,7 @@
                 <w:noProof/>
                 <w:webHidden/>
               </w:rPr>
-              <w:t>70</w:t>
+              <w:t>71</w:t>
             </w:r>
             <w:r>
               <w:rPr>
@@ -11788,7 +11789,7 @@
                 <w:noProof/>
                 <w:webHidden/>
               </w:rPr>
-              <w:t>70</w:t>
+              <w:t>71</w:t>
             </w:r>
             <w:r>
               <w:rPr>
@@ -11857,7 +11858,7 @@
                 <w:noProof/>
                 <w:webHidden/>
               </w:rPr>
-              <w:t>70</w:t>
+              <w:t>71</w:t>
             </w:r>
             <w:r>
               <w:rPr>
@@ -11926,7 +11927,7 @@
                 <w:noProof/>
                 <w:webHidden/>
               </w:rPr>
-              <w:t>70</w:t>
+              <w:t>71</w:t>
             </w:r>
             <w:r>
               <w:rPr>
@@ -11995,7 +11996,7 @@
                 <w:noProof/>
                 <w:webHidden/>
               </w:rPr>
-              <w:t>70</w:t>
+              <w:t>71</w:t>
             </w:r>
             <w:r>
               <w:rPr>
@@ -12064,7 +12065,7 @@
                 <w:noProof/>
                 <w:webHidden/>
               </w:rPr>
-              <w:t>70</w:t>
+              <w:t>71</w:t>
             </w:r>
             <w:r>
               <w:rPr>
@@ -12133,7 +12134,7 @@
                 <w:noProof/>
                 <w:webHidden/>
               </w:rPr>
-              <w:t>70</w:t>
+              <w:t>71</w:t>
             </w:r>
             <w:r>
               <w:rPr>
@@ -12202,7 +12203,7 @@
                 <w:noProof/>
                 <w:webHidden/>
               </w:rPr>
-              <w:t>71</w:t>
+              <w:t>72</w:t>
             </w:r>
             <w:r>
               <w:rPr>
@@ -12271,7 +12272,7 @@
                 <w:noProof/>
                 <w:webHidden/>
               </w:rPr>
-              <w:t>71</w:t>
+              <w:t>72</w:t>
             </w:r>
             <w:r>
               <w:rPr>
@@ -12340,7 +12341,7 @@
                 <w:noProof/>
                 <w:webHidden/>
               </w:rPr>
-              <w:t>71</w:t>
+              <w:t>72</w:t>
             </w:r>
             <w:r>
               <w:rPr>
@@ -12409,7 +12410,7 @@
                 <w:noProof/>
                 <w:webHidden/>
               </w:rPr>
-              <w:t>71</w:t>
+              <w:t>72</w:t>
             </w:r>
             <w:r>
               <w:rPr>
@@ -12478,7 +12479,7 @@
                 <w:noProof/>
                 <w:webHidden/>
               </w:rPr>
-              <w:t>71</w:t>
+              <w:t>72</w:t>
             </w:r>
             <w:r>
               <w:rPr>
@@ -12547,7 +12548,7 @@
                 <w:noProof/>
                 <w:webHidden/>
               </w:rPr>
-              <w:t>71</w:t>
+              <w:t>72</w:t>
             </w:r>
             <w:r>
               <w:rPr>
@@ -12616,7 +12617,7 @@
                 <w:noProof/>
                 <w:webHidden/>
               </w:rPr>
-              <w:t>71</w:t>
+              <w:t>72</w:t>
             </w:r>
             <w:r>
               <w:rPr>
@@ -12685,7 +12686,7 @@
                 <w:noProof/>
                 <w:webHidden/>
               </w:rPr>
-              <w:t>71</w:t>
+              <w:t>72</w:t>
             </w:r>
             <w:r>
               <w:rPr>
@@ -12754,7 +12755,7 @@
                 <w:noProof/>
                 <w:webHidden/>
               </w:rPr>
-              <w:t>72</w:t>
+              <w:t>73</w:t>
             </w:r>
             <w:r>
               <w:rPr>
@@ -12823,7 +12824,7 @@
                 <w:noProof/>
                 <w:webHidden/>
               </w:rPr>
-              <w:t>72</w:t>
+              <w:t>73</w:t>
             </w:r>
             <w:r>
               <w:rPr>
@@ -12892,7 +12893,7 @@
                 <w:noProof/>
                 <w:webHidden/>
               </w:rPr>
-              <w:t>72</w:t>
+              <w:t>73</w:t>
             </w:r>
             <w:r>
               <w:rPr>
@@ -12961,7 +12962,7 @@
                 <w:noProof/>
                 <w:webHidden/>
               </w:rPr>
-              <w:t>72</w:t>
+              <w:t>73</w:t>
             </w:r>
             <w:r>
               <w:rPr>
@@ -13030,7 +13031,7 @@
                 <w:noProof/>
                 <w:webHidden/>
               </w:rPr>
-              <w:t>72</w:t>
+              <w:t>73</w:t>
             </w:r>
             <w:r>
               <w:rPr>
@@ -13099,7 +13100,7 @@
                 <w:noProof/>
                 <w:webHidden/>
               </w:rPr>
-              <w:t>72</w:t>
+              <w:t>73</w:t>
             </w:r>
             <w:r>
               <w:rPr>
@@ -13172,7 +13173,7 @@
                 <w:noProof/>
                 <w:webHidden/>
               </w:rPr>
-              <w:t>73</w:t>
+              <w:t>74</w:t>
             </w:r>
             <w:r>
               <w:rPr>
@@ -13243,7 +13244,7 @@
                 <w:noProof/>
                 <w:webHidden/>
               </w:rPr>
-              <w:t>73</w:t>
+              <w:t>74</w:t>
             </w:r>
             <w:r>
               <w:rPr>
@@ -13314,7 +13315,7 @@
                 <w:noProof/>
                 <w:webHidden/>
               </w:rPr>
-              <w:t>73</w:t>
+              <w:t>74</w:t>
             </w:r>
             <w:r>
               <w:rPr>
@@ -13383,7 +13384,7 @@
                 <w:noProof/>
                 <w:webHidden/>
               </w:rPr>
-              <w:t>73</w:t>
+              <w:t>74</w:t>
             </w:r>
             <w:r>
               <w:rPr>
@@ -13452,7 +13453,7 @@
                 <w:noProof/>
                 <w:webHidden/>
               </w:rPr>
-              <w:t>73</w:t>
+              <w:t>74</w:t>
             </w:r>
             <w:r>
               <w:rPr>
@@ -13521,7 +13522,7 @@
                 <w:noProof/>
                 <w:webHidden/>
               </w:rPr>
-              <w:t>74</w:t>
+              <w:t>75</w:t>
             </w:r>
             <w:r>
               <w:rPr>
@@ -13590,7 +13591,7 @@
                 <w:noProof/>
                 <w:webHidden/>
               </w:rPr>
-              <w:t>74</w:t>
+              <w:t>75</w:t>
             </w:r>
             <w:r>
               <w:rPr>
@@ -13659,7 +13660,7 @@
                 <w:noProof/>
                 <w:webHidden/>
               </w:rPr>
-              <w:t>74</w:t>
+              <w:t>75</w:t>
             </w:r>
             <w:r>
               <w:rPr>
@@ -13728,7 +13729,7 @@
                 <w:noProof/>
                 <w:webHidden/>
               </w:rPr>
-              <w:t>74</w:t>
+              <w:t>75</w:t>
             </w:r>
             <w:r>
               <w:rPr>
@@ -13797,7 +13798,7 @@
                 <w:noProof/>
                 <w:webHidden/>
               </w:rPr>
-              <w:t>74</w:t>
+              <w:t>75</w:t>
             </w:r>
             <w:r>
               <w:rPr>
@@ -13866,7 +13867,7 @@
                 <w:noProof/>
                 <w:webHidden/>
               </w:rPr>
-              <w:t>74</w:t>
+              <w:t>75</w:t>
             </w:r>
             <w:r>
               <w:rPr>
@@ -13935,7 +13936,7 @@
                 <w:noProof/>
                 <w:webHidden/>
               </w:rPr>
-              <w:t>75</w:t>
+              <w:t>76</w:t>
             </w:r>
             <w:r>
               <w:rPr>
@@ -14008,7 +14009,7 @@
                 <w:noProof/>
                 <w:webHidden/>
               </w:rPr>
-              <w:t>76</w:t>
+              <w:t>77</w:t>
             </w:r>
             <w:r>
               <w:rPr>
@@ -14079,7 +14080,7 @@
                 <w:noProof/>
                 <w:webHidden/>
               </w:rPr>
-              <w:t>76</w:t>
+              <w:t>77</w:t>
             </w:r>
             <w:r>
               <w:rPr>
@@ -14150,7 +14151,7 @@
                 <w:noProof/>
                 <w:webHidden/>
               </w:rPr>
-              <w:t>76</w:t>
+              <w:t>77</w:t>
             </w:r>
             <w:r>
               <w:rPr>
@@ -14219,7 +14220,7 @@
                 <w:noProof/>
                 <w:webHidden/>
               </w:rPr>
-              <w:t>76</w:t>
+              <w:t>77</w:t>
             </w:r>
             <w:r>
               <w:rPr>
@@ -14288,7 +14289,7 @@
                 <w:noProof/>
                 <w:webHidden/>
               </w:rPr>
-              <w:t>76</w:t>
+              <w:t>77</w:t>
             </w:r>
             <w:r>
               <w:rPr>
@@ -14357,7 +14358,7 @@
                 <w:noProof/>
                 <w:webHidden/>
               </w:rPr>
-              <w:t>77</w:t>
+              <w:t>78</w:t>
             </w:r>
             <w:r>
               <w:rPr>
@@ -14426,7 +14427,7 @@
                 <w:noProof/>
                 <w:webHidden/>
               </w:rPr>
-              <w:t>77</w:t>
+              <w:t>78</w:t>
             </w:r>
             <w:r>
               <w:rPr>
@@ -14495,7 +14496,7 @@
                 <w:noProof/>
                 <w:webHidden/>
               </w:rPr>
-              <w:t>77</w:t>
+              <w:t>78</w:t>
             </w:r>
             <w:r>
               <w:rPr>
@@ -14568,7 +14569,7 @@
                 <w:noProof/>
                 <w:webHidden/>
               </w:rPr>
-              <w:t>78</w:t>
+              <w:t>79</w:t>
             </w:r>
             <w:r>
               <w:rPr>
@@ -14639,7 +14640,7 @@
                 <w:noProof/>
                 <w:webHidden/>
               </w:rPr>
-              <w:t>78</w:t>
+              <w:t>79</w:t>
             </w:r>
             <w:r>
               <w:rPr>
@@ -14710,7 +14711,7 @@
                 <w:noProof/>
                 <w:webHidden/>
               </w:rPr>
-              <w:t>78</w:t>
+              <w:t>79</w:t>
             </w:r>
             <w:r>
               <w:rPr>
@@ -14779,7 +14780,7 @@
                 <w:noProof/>
                 <w:webHidden/>
               </w:rPr>
-              <w:t>78</w:t>
+              <w:t>79</w:t>
             </w:r>
             <w:r>
               <w:rPr>
@@ -14848,7 +14849,7 @@
                 <w:noProof/>
                 <w:webHidden/>
               </w:rPr>
-              <w:t>78</w:t>
+              <w:t>79</w:t>
             </w:r>
             <w:r>
               <w:rPr>
@@ -14917,7 +14918,7 @@
                 <w:noProof/>
                 <w:webHidden/>
               </w:rPr>
-              <w:t>79</w:t>
+              <w:t>80</w:t>
             </w:r>
             <w:r>
               <w:rPr>
@@ -14990,7 +14991,7 @@
                 <w:noProof/>
                 <w:webHidden/>
               </w:rPr>
-              <w:t>80</w:t>
+              <w:t>81</w:t>
             </w:r>
             <w:r>
               <w:rPr>
@@ -15061,7 +15062,7 @@
                 <w:noProof/>
                 <w:webHidden/>
               </w:rPr>
-              <w:t>80</w:t>
+              <w:t>81</w:t>
             </w:r>
             <w:r>
               <w:rPr>
@@ -15132,7 +15133,7 @@
                 <w:noProof/>
                 <w:webHidden/>
               </w:rPr>
-              <w:t>80</w:t>
+              <w:t>81</w:t>
             </w:r>
             <w:r>
               <w:rPr>
@@ -15201,7 +15202,7 @@
                 <w:noProof/>
                 <w:webHidden/>
               </w:rPr>
-              <w:t>80</w:t>
+              <w:t>81</w:t>
             </w:r>
             <w:r>
               <w:rPr>
@@ -15270,7 +15271,7 @@
                 <w:noProof/>
                 <w:webHidden/>
               </w:rPr>
-              <w:t>80</w:t>
+              <w:t>81</w:t>
             </w:r>
             <w:r>
               <w:rPr>
@@ -15339,7 +15340,7 @@
                 <w:noProof/>
                 <w:webHidden/>
               </w:rPr>
-              <w:t>81</w:t>
+              <w:t>82</w:t>
             </w:r>
             <w:r>
               <w:rPr>
@@ -15408,7 +15409,7 @@
                 <w:noProof/>
                 <w:webHidden/>
               </w:rPr>
-              <w:t>81</w:t>
+              <w:t>82</w:t>
             </w:r>
             <w:r>
               <w:rPr>
@@ -15477,7 +15478,7 @@
                 <w:noProof/>
                 <w:webHidden/>
               </w:rPr>
-              <w:t>81</w:t>
+              <w:t>82</w:t>
             </w:r>
             <w:r>
               <w:rPr>
@@ -15546,7 +15547,7 @@
                 <w:noProof/>
                 <w:webHidden/>
               </w:rPr>
-              <w:t>81</w:t>
+              <w:t>82</w:t>
             </w:r>
             <w:r>
               <w:rPr>
@@ -15615,7 +15616,7 @@
                 <w:noProof/>
                 <w:webHidden/>
               </w:rPr>
-              <w:t>82</w:t>
+              <w:t>83</w:t>
             </w:r>
             <w:r>
               <w:rPr>
@@ -15684,7 +15685,7 @@
                 <w:noProof/>
                 <w:webHidden/>
               </w:rPr>
-              <w:t>82</w:t>
+              <w:t>83</w:t>
             </w:r>
             <w:r>
               <w:rPr>
@@ -15753,7 +15754,7 @@
                 <w:noProof/>
                 <w:webHidden/>
               </w:rPr>
-              <w:t>82</w:t>
+              <w:t>83</w:t>
             </w:r>
             <w:r>
               <w:rPr>
@@ -15822,7 +15823,7 @@
                 <w:noProof/>
                 <w:webHidden/>
               </w:rPr>
-              <w:t>82</w:t>
+              <w:t>83</w:t>
             </w:r>
             <w:r>
               <w:rPr>
@@ -15891,7 +15892,7 @@
                 <w:noProof/>
                 <w:webHidden/>
               </w:rPr>
-              <w:t>83</w:t>
+              <w:t>84</w:t>
             </w:r>
             <w:r>
               <w:rPr>
@@ -15960,7 +15961,7 @@
                 <w:noProof/>
                 <w:webHidden/>
               </w:rPr>
-              <w:t>83</w:t>
+              <w:t>84</w:t>
             </w:r>
             <w:r>
               <w:rPr>
@@ -16029,7 +16030,7 @@
                 <w:noProof/>
                 <w:webHidden/>
               </w:rPr>
-              <w:t>83</w:t>
+              <w:t>84</w:t>
             </w:r>
             <w:r>
               <w:rPr>
@@ -16098,7 +16099,7 @@
                 <w:noProof/>
                 <w:webHidden/>
               </w:rPr>
-              <w:t>83</w:t>
+              <w:t>84</w:t>
             </w:r>
             <w:r>
               <w:rPr>
@@ -16167,7 +16168,7 @@
                 <w:noProof/>
                 <w:webHidden/>
               </w:rPr>
-              <w:t>83</w:t>
+              <w:t>84</w:t>
             </w:r>
             <w:r>
               <w:rPr>
@@ -16236,7 +16237,7 @@
                 <w:noProof/>
                 <w:webHidden/>
               </w:rPr>
-              <w:t>84</w:t>
+              <w:t>85</w:t>
             </w:r>
             <w:r>
               <w:rPr>
@@ -16305,7 +16306,7 @@
                 <w:noProof/>
                 <w:webHidden/>
               </w:rPr>
-              <w:t>84</w:t>
+              <w:t>85</w:t>
             </w:r>
             <w:r>
               <w:rPr>
@@ -16374,7 +16375,7 @@
                 <w:noProof/>
                 <w:webHidden/>
               </w:rPr>
-              <w:t>84</w:t>
+              <w:t>85</w:t>
             </w:r>
             <w:r>
               <w:rPr>
@@ -16443,7 +16444,7 @@
                 <w:noProof/>
                 <w:webHidden/>
               </w:rPr>
-              <w:t>84</w:t>
+              <w:t>85</w:t>
             </w:r>
             <w:r>
               <w:rPr>
@@ -16512,7 +16513,7 @@
                 <w:noProof/>
                 <w:webHidden/>
               </w:rPr>
-              <w:t>84</w:t>
+              <w:t>85</w:t>
             </w:r>
             <w:r>
               <w:rPr>
@@ -16581,7 +16582,7 @@
                 <w:noProof/>
                 <w:webHidden/>
               </w:rPr>
-              <w:t>85</w:t>
+              <w:t>86</w:t>
             </w:r>
             <w:r>
               <w:rPr>
@@ -16650,7 +16651,7 @@
                 <w:noProof/>
                 <w:webHidden/>
               </w:rPr>
-              <w:t>85</w:t>
+              <w:t>86</w:t>
             </w:r>
             <w:r>
               <w:rPr>
@@ -16723,7 +16724,7 @@
                 <w:noProof/>
                 <w:webHidden/>
               </w:rPr>
-              <w:t>86</w:t>
+              <w:t>87</w:t>
             </w:r>
             <w:r>
               <w:rPr>
@@ -16794,7 +16795,7 @@
                 <w:noProof/>
                 <w:webHidden/>
               </w:rPr>
-              <w:t>86</w:t>
+              <w:t>87</w:t>
             </w:r>
             <w:r>
               <w:rPr>
@@ -16865,7 +16866,7 @@
                 <w:noProof/>
                 <w:webHidden/>
               </w:rPr>
-              <w:t>86</w:t>
+              <w:t>87</w:t>
             </w:r>
             <w:r>
               <w:rPr>
@@ -16934,7 +16935,7 @@
                 <w:noProof/>
                 <w:webHidden/>
               </w:rPr>
-              <w:t>86</w:t>
+              <w:t>87</w:t>
             </w:r>
             <w:r>
               <w:rPr>
@@ -17003,7 +17004,7 @@
                 <w:noProof/>
                 <w:webHidden/>
               </w:rPr>
-              <w:t>86</w:t>
+              <w:t>87</w:t>
             </w:r>
             <w:r>
               <w:rPr>
@@ -17072,7 +17073,7 @@
                 <w:noProof/>
                 <w:webHidden/>
               </w:rPr>
-              <w:t>86</w:t>
+              <w:t>87</w:t>
             </w:r>
             <w:r>
               <w:rPr>
@@ -17141,7 +17142,7 @@
                 <w:noProof/>
                 <w:webHidden/>
               </w:rPr>
-              <w:t>87</w:t>
+              <w:t>88</w:t>
             </w:r>
             <w:r>
               <w:rPr>
@@ -17210,7 +17211,7 @@
                 <w:noProof/>
                 <w:webHidden/>
               </w:rPr>
-              <w:t>87</w:t>
+              <w:t>88</w:t>
             </w:r>
             <w:r>
               <w:rPr>
@@ -17279,7 +17280,7 @@
                 <w:noProof/>
                 <w:webHidden/>
               </w:rPr>
-              <w:t>87</w:t>
+              <w:t>88</w:t>
             </w:r>
             <w:r>
               <w:rPr>
@@ -17348,7 +17349,7 @@
                 <w:noProof/>
                 <w:webHidden/>
               </w:rPr>
-              <w:t>87</w:t>
+              <w:t>88</w:t>
             </w:r>
             <w:r>
               <w:rPr>
@@ -17417,7 +17418,7 @@
                 <w:noProof/>
                 <w:webHidden/>
               </w:rPr>
-              <w:t>87</w:t>
+              <w:t>88</w:t>
             </w:r>
             <w:r>
               <w:rPr>
@@ -17486,7 +17487,7 @@
                 <w:noProof/>
                 <w:webHidden/>
               </w:rPr>
-              <w:t>87</w:t>
+              <w:t>88</w:t>
             </w:r>
             <w:r>
               <w:rPr>
@@ -17555,7 +17556,7 @@
                 <w:noProof/>
                 <w:webHidden/>
               </w:rPr>
-              <w:t>87</w:t>
+              <w:t>88</w:t>
             </w:r>
             <w:r>
               <w:rPr>
@@ -17624,7 +17625,7 @@
                 <w:noProof/>
                 <w:webHidden/>
               </w:rPr>
-              <w:t>87</w:t>
+              <w:t>88</w:t>
             </w:r>
             <w:r>
               <w:rPr>
@@ -17693,7 +17694,7 @@
                 <w:noProof/>
                 <w:webHidden/>
               </w:rPr>
-              <w:t>87</w:t>
+              <w:t>88</w:t>
             </w:r>
             <w:r>
               <w:rPr>
@@ -17762,7 +17763,7 @@
                 <w:noProof/>
                 <w:webHidden/>
               </w:rPr>
-              <w:t>88</w:t>
+              <w:t>89</w:t>
             </w:r>
             <w:r>
               <w:rPr>
@@ -17831,7 +17832,7 @@
                 <w:noProof/>
                 <w:webHidden/>
               </w:rPr>
-              <w:t>88</w:t>
+              <w:t>89</w:t>
             </w:r>
             <w:r>
               <w:rPr>
@@ -17900,7 +17901,7 @@
                 <w:noProof/>
                 <w:webHidden/>
               </w:rPr>
-              <w:t>88</w:t>
+              <w:t>89</w:t>
             </w:r>
             <w:r>
               <w:rPr>
@@ -17969,7 +17970,7 @@
                 <w:noProof/>
                 <w:webHidden/>
               </w:rPr>
-              <w:t>88</w:t>
+              <w:t>89</w:t>
             </w:r>
             <w:r>
               <w:rPr>
@@ -18038,7 +18039,7 @@
                 <w:noProof/>
                 <w:webHidden/>
               </w:rPr>
-              <w:t>88</w:t>
+              <w:t>89</w:t>
             </w:r>
             <w:r>
               <w:rPr>
@@ -18107,7 +18108,7 @@
                 <w:noProof/>
                 <w:webHidden/>
               </w:rPr>
-              <w:t>88</w:t>
+              <w:t>89</w:t>
             </w:r>
             <w:r>
               <w:rPr>
@@ -18176,7 +18177,7 @@
                 <w:noProof/>
                 <w:webHidden/>
               </w:rPr>
-              <w:t>88</w:t>
+              <w:t>89</w:t>
             </w:r>
             <w:r>
               <w:rPr>
@@ -18245,7 +18246,7 @@
                 <w:noProof/>
                 <w:webHidden/>
               </w:rPr>
-              <w:t>88</w:t>
+              <w:t>89</w:t>
             </w:r>
             <w:r>
               <w:rPr>
@@ -18314,7 +18315,7 @@
                 <w:noProof/>
                 <w:webHidden/>
               </w:rPr>
-              <w:t>88</w:t>
+              <w:t>89</w:t>
             </w:r>
             <w:r>
               <w:rPr>
@@ -18383,7 +18384,7 @@
                 <w:noProof/>
                 <w:webHidden/>
               </w:rPr>
-              <w:t>88</w:t>
+              <w:t>89</w:t>
             </w:r>
             <w:r>
               <w:rPr>
@@ -18452,7 +18453,7 @@
                 <w:noProof/>
                 <w:webHidden/>
               </w:rPr>
-              <w:t>88</w:t>
+              <w:t>89</w:t>
             </w:r>
             <w:r>
               <w:rPr>
@@ -18521,7 +18522,7 @@
                 <w:noProof/>
                 <w:webHidden/>
               </w:rPr>
-              <w:t>89</w:t>
+              <w:t>90</w:t>
             </w:r>
             <w:r>
               <w:rPr>
@@ -18590,7 +18591,7 @@
                 <w:noProof/>
                 <w:webHidden/>
               </w:rPr>
-              <w:t>89</w:t>
+              <w:t>90</w:t>
             </w:r>
             <w:r>
               <w:rPr>
@@ -18663,7 +18664,7 @@
                 <w:noProof/>
                 <w:webHidden/>
               </w:rPr>
-              <w:t>90</w:t>
+              <w:t>91</w:t>
             </w:r>
             <w:r>
               <w:rPr>
@@ -18734,7 +18735,7 @@
                 <w:noProof/>
                 <w:webHidden/>
               </w:rPr>
-              <w:t>90</w:t>
+              <w:t>91</w:t>
             </w:r>
             <w:r>
               <w:rPr>
@@ -18805,7 +18806,7 @@
                 <w:noProof/>
                 <w:webHidden/>
               </w:rPr>
-              <w:t>90</w:t>
+              <w:t>91</w:t>
             </w:r>
             <w:r>
               <w:rPr>
@@ -18874,7 +18875,7 @@
                 <w:noProof/>
                 <w:webHidden/>
               </w:rPr>
-              <w:t>90</w:t>
+              <w:t>91</w:t>
             </w:r>
             <w:r>
               <w:rPr>
@@ -18943,7 +18944,7 @@
                 <w:noProof/>
                 <w:webHidden/>
               </w:rPr>
-              <w:t>90</w:t>
+              <w:t>91</w:t>
             </w:r>
             <w:r>
               <w:rPr>
@@ -19012,7 +19013,7 @@
                 <w:noProof/>
                 <w:webHidden/>
               </w:rPr>
-              <w:t>90</w:t>
+              <w:t>91</w:t>
             </w:r>
             <w:r>
               <w:rPr>
@@ -19081,7 +19082,7 @@
                 <w:noProof/>
                 <w:webHidden/>
               </w:rPr>
-              <w:t>90</w:t>
+              <w:t>91</w:t>
             </w:r>
             <w:r>
               <w:rPr>
@@ -19150,7 +19151,7 @@
                 <w:noProof/>
                 <w:webHidden/>
               </w:rPr>
-              <w:t>91</w:t>
+              <w:t>92</w:t>
             </w:r>
             <w:r>
               <w:rPr>
@@ -19219,7 +19220,7 @@
                 <w:noProof/>
                 <w:webHidden/>
               </w:rPr>
-              <w:t>91</w:t>
+              <w:t>92</w:t>
             </w:r>
             <w:r>
               <w:rPr>
@@ -19288,7 +19289,7 @@
                 <w:noProof/>
                 <w:webHidden/>
               </w:rPr>
-              <w:t>91</w:t>
+              <w:t>92</w:t>
             </w:r>
             <w:r>
               <w:rPr>
@@ -19357,7 +19358,7 @@
                 <w:noProof/>
                 <w:webHidden/>
               </w:rPr>
-              <w:t>91</w:t>
+              <w:t>92</w:t>
             </w:r>
             <w:r>
               <w:rPr>
@@ -19426,7 +19427,7 @@
                 <w:noProof/>
                 <w:webHidden/>
               </w:rPr>
-              <w:t>91</w:t>
+              <w:t>92</w:t>
             </w:r>
             <w:r>
               <w:rPr>
@@ -19495,7 +19496,7 @@
                 <w:noProof/>
                 <w:webHidden/>
               </w:rPr>
-              <w:t>91</w:t>
+              <w:t>92</w:t>
             </w:r>
             <w:r>
               <w:rPr>
@@ -19564,7 +19565,7 @@
                 <w:noProof/>
                 <w:webHidden/>
               </w:rPr>
-              <w:t>91</w:t>
+              <w:t>92</w:t>
             </w:r>
             <w:r>
               <w:rPr>
@@ -19633,7 +19634,7 @@
                 <w:noProof/>
                 <w:webHidden/>
               </w:rPr>
-              <w:t>91</w:t>
+              <w:t>92</w:t>
             </w:r>
             <w:r>
               <w:rPr>
@@ -19702,7 +19703,7 @@
                 <w:noProof/>
                 <w:webHidden/>
               </w:rPr>
-              <w:t>91</w:t>
+              <w:t>92</w:t>
             </w:r>
             <w:r>
               <w:rPr>
@@ -19771,7 +19772,7 @@
                 <w:noProof/>
                 <w:webHidden/>
               </w:rPr>
-              <w:t>91</w:t>
+              <w:t>92</w:t>
             </w:r>
             <w:r>
               <w:rPr>
@@ -19840,7 +19841,7 @@
                 <w:noProof/>
                 <w:webHidden/>
               </w:rPr>
-              <w:t>92</w:t>
+              <w:t>93</w:t>
             </w:r>
             <w:r>
               <w:rPr>
@@ -19909,7 +19910,7 @@
                 <w:noProof/>
                 <w:webHidden/>
               </w:rPr>
-              <w:t>92</w:t>
+              <w:t>93</w:t>
             </w:r>
             <w:r>
               <w:rPr>
@@ -19978,7 +19979,7 @@
                 <w:noProof/>
                 <w:webHidden/>
               </w:rPr>
-              <w:t>92</w:t>
+              <w:t>93</w:t>
             </w:r>
             <w:r>
               <w:rPr>
@@ -20047,7 +20048,7 @@
                 <w:noProof/>
                 <w:webHidden/>
               </w:rPr>
-              <w:t>92</w:t>
+              <w:t>93</w:t>
             </w:r>
             <w:r>
               <w:rPr>
@@ -20116,7 +20117,7 @@
                 <w:noProof/>
                 <w:webHidden/>
               </w:rPr>
-              <w:t>92</w:t>
+              <w:t>93</w:t>
             </w:r>
             <w:r>
               <w:rPr>
@@ -20185,7 +20186,7 @@
                 <w:noProof/>
                 <w:webHidden/>
               </w:rPr>
-              <w:t>92</w:t>
+              <w:t>93</w:t>
             </w:r>
             <w:r>
               <w:rPr>
@@ -20254,7 +20255,7 @@
                 <w:noProof/>
                 <w:webHidden/>
               </w:rPr>
-              <w:t>92</w:t>
+              <w:t>93</w:t>
             </w:r>
             <w:r>
               <w:rPr>
@@ -20323,7 +20324,7 @@
                 <w:noProof/>
                 <w:webHidden/>
               </w:rPr>
-              <w:t>92</w:t>
+              <w:t>93</w:t>
             </w:r>
             <w:r>
               <w:rPr>
@@ -20392,7 +20393,7 @@
                 <w:noProof/>
                 <w:webHidden/>
               </w:rPr>
-              <w:t>93</w:t>
+              <w:t>94</w:t>
             </w:r>
             <w:r>
               <w:rPr>
@@ -20465,7 +20466,7 @@
                 <w:noProof/>
                 <w:webHidden/>
               </w:rPr>
-              <w:t>94</w:t>
+              <w:t>95</w:t>
             </w:r>
             <w:r>
               <w:rPr>
@@ -20536,7 +20537,7 @@
                 <w:noProof/>
                 <w:webHidden/>
               </w:rPr>
-              <w:t>94</w:t>
+              <w:t>95</w:t>
             </w:r>
             <w:r>
               <w:rPr>
@@ -20607,7 +20608,7 @@
                 <w:noProof/>
                 <w:webHidden/>
               </w:rPr>
-              <w:t>94</w:t>
+              <w:t>95</w:t>
             </w:r>
             <w:r>
               <w:rPr>
@@ -20676,7 +20677,7 @@
                 <w:noProof/>
                 <w:webHidden/>
               </w:rPr>
-              <w:t>94</w:t>
+              <w:t>95</w:t>
             </w:r>
             <w:r>
               <w:rPr>
@@ -20745,7 +20746,7 @@
                 <w:noProof/>
                 <w:webHidden/>
               </w:rPr>
-              <w:t>94</w:t>
+              <w:t>95</w:t>
             </w:r>
             <w:r>
               <w:rPr>
@@ -20814,7 +20815,7 @@
                 <w:noProof/>
                 <w:webHidden/>
               </w:rPr>
-              <w:t>94</w:t>
+              <w:t>95</w:t>
             </w:r>
             <w:r>
               <w:rPr>
@@ -20883,7 +20884,7 @@
                 <w:noProof/>
                 <w:webHidden/>
               </w:rPr>
-              <w:t>95</w:t>
+              <w:t>96</w:t>
             </w:r>
             <w:r>
               <w:rPr>
@@ -20952,7 +20953,7 @@
                 <w:noProof/>
                 <w:webHidden/>
               </w:rPr>
-              <w:t>95</w:t>
+              <w:t>96</w:t>
             </w:r>
             <w:r>
               <w:rPr>
@@ -21021,7 +21022,7 @@
                 <w:noProof/>
                 <w:webHidden/>
               </w:rPr>
-              <w:t>95</w:t>
+              <w:t>96</w:t>
             </w:r>
             <w:r>
               <w:rPr>
@@ -21551,7 +21552,7 @@
               </wp:anchor>
             </w:drawing>
           </mc:Choice>
-          <mc:Fallback xmlns:mo="http://schemas.microsoft.com/office/mac/office/2008/main" xmlns:mv="urn:schemas-microsoft-com:mac:vml" xmlns:w15="http://schemas.microsoft.com/office/word/2012/wordml">
+          <mc:Fallback xmlns:w15="http://schemas.microsoft.com/office/word/2012/wordml" xmlns:mv="urn:schemas-microsoft-com:mac:vml" xmlns:mo="http://schemas.microsoft.com/office/mac/office/2008/main">
             <w:pict>
               <v:rect w14:anchorId="17876C28" id="Rectangle 5" o:spid="_x0000_s1026" style="position:absolute;margin-left:120.35pt;margin-top:264.65pt;width:234pt;height:17.8pt;z-index:251659264;visibility:visible;mso-wrap-style:square;mso-height-percent:0;mso-wrap-distance-left:9pt;mso-wrap-distance-top:0;mso-wrap-distance-right:9pt;mso-wrap-distance-bottom:0;mso-position-horizontal:absolute;mso-position-horizontal-relative:text;mso-position-vertical:absolute;mso-position-vertical-relative:text;mso-height-percent:0;mso-height-relative:margin;v-text-anchor:middle" o:gfxdata="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" filled="f" strokecolor="#4472c4 [3204]" strokeweight="2.25pt"/>
             </w:pict>
@@ -23593,13 +23594,7 @@
         <w:rPr>
           <w:i/>
         </w:rPr>
-        <w:t>Run_CHAIn</w:t>
-      </w:r>
-      <w:r>
-        <w:rPr>
-          <w:i/>
-        </w:rPr>
-        <w:t>.java</w:t>
+        <w:t>Run_CHAIn.java</w:t>
       </w:r>
       <w:r>
         <w:t xml:space="preserve"> and implemented by </w:t>
@@ -23627,13 +23622,7 @@
         <w:rPr>
           <w:i/>
         </w:rPr>
-        <w:t>Run_CHAIn</w:t>
-      </w:r>
-      <w:r>
-        <w:rPr>
-          <w:i/>
-        </w:rPr>
-        <w:t>.java</w:t>
+        <w:t>Run_CHAIn.java</w:t>
       </w:r>
     </w:p>
     <w:p>
@@ -23781,6 +23770,46 @@
           <w:i/>
         </w:rPr>
         <w:t>.</w:t>
+      </w:r>
+      <w:r>
+        <w:rPr>
+          <w:i/>
+        </w:rPr>
+        <w:t xml:space="preserve"> </w:t>
+      </w:r>
+    </w:p>
+    <w:p>
+      <w:pPr>
+        <w:pStyle w:val="NoSpacing"/>
+        <w:rPr>
+          <w:i/>
+        </w:rPr>
+      </w:pPr>
+    </w:p>
+    <w:p>
+      <w:pPr>
+        <w:pStyle w:val="NoSpacing"/>
+        <w:rPr>
+          <w:i/>
+        </w:rPr>
+      </w:pPr>
+      <w:r>
+        <w:t>Nb there are no tests with data repair in</w:t>
+      </w:r>
+      <w:r>
+        <w:rPr>
+          <w:i/>
+        </w:rPr>
+        <w:t xml:space="preserve"> Run_Query_Test_Cases.java </w:t>
+      </w:r>
+      <w:r>
+        <w:t>or</w:t>
+      </w:r>
+      <w:r>
+        <w:rPr>
+          <w:i/>
+        </w:rPr>
+        <w:t xml:space="preserve"> Create_Query_Test_Cases.java</w:t>
       </w:r>
     </w:p>
     <w:p>
@@ -23870,6 +23899,7 @@
         <w:spacing w:before="0" w:after="160" w:line="259" w:lineRule="auto"/>
       </w:pPr>
       <w:r>
+        <w:lastRenderedPageBreak/>
         <w:t>Ambiguity- there is more than one reasonable way to create a schema from a given Sparql query</w:t>
       </w:r>
       <w:r>
@@ -23891,11 +23921,7 @@
         <w:t xml:space="preserve">. </w:t>
       </w:r>
       <w:r>
-        <w:t xml:space="preserve">There may not be a </w:t>
-      </w:r>
-      <w:r>
-        <w:lastRenderedPageBreak/>
-        <w:t xml:space="preserve">consistent (rather than </w:t>
+        <w:t xml:space="preserve">There may not be a consistent (rather than </w:t>
       </w:r>
       <w:r>
         <w:rPr>
@@ -24150,6 +24176,7 @@
           </w:tcPr>
           <w:p>
             <w:r>
+              <w:lastRenderedPageBreak/>
               <w:t>Sparql Query</w:t>
             </w:r>
           </w:p>
@@ -24168,7 +24195,6 @@
           </w:p>
           <w:p>
             <w:r>
-              <w:lastRenderedPageBreak/>
               <w:t xml:space="preserve">PREFIX  ont: </w:t>
             </w:r>
             <w:hyperlink r:id="rId12" w:history="1">
@@ -24231,7 +24257,6 @@
           </w:tcPr>
           <w:p>
             <w:r>
-              <w:lastRenderedPageBreak/>
               <w:t>Schema</w:t>
             </w:r>
           </w:p>
@@ -24385,6 +24410,7 @@
       </w:pPr>
       <w:bookmarkStart w:id="29" w:name="_Toc501556522"/>
       <w:r>
+        <w:lastRenderedPageBreak/>
         <w:t>Process</w:t>
       </w:r>
       <w:bookmarkEnd w:id="29"/>
@@ -24410,7 +24436,6 @@
         <w:spacing w:before="0" w:after="160" w:line="259" w:lineRule="auto"/>
       </w:pPr>
       <w:r>
-        <w:lastRenderedPageBreak/>
         <w:t>Create schemas for SELECT queries, i.e. queries which return  a table of results  (not for ASK, CONSTRUCT or DESCRIBE)</w:t>
       </w:r>
     </w:p>
@@ -24736,6 +24761,7 @@
           </w:p>
           <w:p>
             <w:r>
+              <w:lastRenderedPageBreak/>
               <w:t>PREFIX  sepaidloc: &lt;http://data.sepa.org.uk/id/Location/&gt;</w:t>
             </w:r>
           </w:p>
@@ -24752,7 +24778,6 @@
           <w:p/>
           <w:p>
             <w:r>
-              <w:lastRenderedPageBreak/>
               <w:t>SELECT  *</w:t>
             </w:r>
           </w:p>
@@ -24996,6 +25021,7 @@
           </w:p>
           <w:p>
             <w:r>
+              <w:lastRenderedPageBreak/>
               <w:t xml:space="preserve">    ?uri dbo:populationTotal ?inhabitants</w:t>
             </w:r>
           </w:p>
@@ -25019,6 +25045,7 @@
           </w:tcPr>
           <w:p>
             <w:r>
+              <w:lastRenderedPageBreak/>
               <w:t>The FILTER is ignored</w:t>
             </w:r>
           </w:p>
@@ -25029,7 +25056,6 @@
               </w:rPr>
             </w:pPr>
             <w:r>
-              <w:lastRenderedPageBreak/>
               <w:t xml:space="preserve">All the parts of the query should refer to the same </w:t>
             </w:r>
             <w:r>
@@ -25101,7 +25127,6 @@
           </w:tcPr>
           <w:p>
             <w:r>
-              <w:lastRenderedPageBreak/>
               <w:t>City(isPartOf, populationTotal)</w:t>
             </w:r>
           </w:p>
@@ -25368,6 +25393,7 @@
               </w:rPr>
             </w:pPr>
             <w:r>
+              <w:lastRenderedPageBreak/>
               <w:t xml:space="preserve">All the parts of the query should refer to the same </w:t>
             </w:r>
             <w:r>
@@ -25416,7 +25442,6 @@
           </w:p>
           <w:p>
             <w:r>
-              <w:lastRenderedPageBreak/>
               <w:t xml:space="preserve">The other </w:t>
             </w:r>
             <w:r>
@@ -25536,6 +25561,7 @@
         </w:rPr>
       </w:pPr>
       <w:r>
+        <w:lastRenderedPageBreak/>
         <w:br w:type="page"/>
       </w:r>
     </w:p>
@@ -30932,7 +30958,17 @@
       </w:r>
       <w:bookmarkEnd w:id="125"/>
     </w:p>
-    <w:p/>
+    <w:p>
+      <w:r>
+        <w:rPr>
+          <w:i/>
+        </w:rPr>
+        <w:t>JWI_Caller_Test_Cases.java</w:t>
+      </w:r>
+      <w:r>
+        <w:t xml:space="preserve"> – runs as Junit tests, does not write any test output file</w:t>
+      </w:r>
+    </w:p>
     <w:p>
       <w:pPr>
         <w:pStyle w:val="Heading2"/>
@@ -31389,16 +31425,7 @@
         <w:t>HashMap&lt;String, String&gt; l</w:t>
       </w:r>
       <w:r>
-        <w:t xml:space="preserve">ocalPropertyNameToURIObjectMaps - </w:t>
-      </w:r>
-      <w:r>
-        <w:t xml:space="preserve">maps a property name (in the source schema) to its data, if the data is a </w:t>
-      </w:r>
-      <w:r>
-        <w:t>URI</w:t>
-      </w:r>
-      <w:r>
-        <w:t>.</w:t>
+        <w:t>ocalPropertyNameToURIObjectMaps - maps a property name (in the source schema) to its data, if the data is a URI.</w:t>
       </w:r>
     </w:p>
     <w:p>
@@ -36661,7 +36688,7 @@
         <w:noProof/>
         <w:sz w:val="32"/>
       </w:rPr>
-      <w:t>10</w:t>
+      <w:t>8</w:t>
     </w:r>
     <w:r>
       <w:rPr>
@@ -42258,7 +42285,7 @@
   <a:extraClrSchemeLst/>
   <a:extLst>
     <a:ext uri="{05A4C25C-085E-4340-85A3-A5531E510DB2}">
-      <thm15:themeFamily xmlns="" xmlns:thm15="http://schemas.microsoft.com/office/thememl/2012/main" name="Office Theme" id="{62F939B6-93AF-4DB8-9C6B-D6C7DFDC589F}" vid="{4A3C46E8-61CC-4603-A589-7422A47A8E4A}"/>
+      <thm15:themeFamily xmlns:thm15="http://schemas.microsoft.com/office/thememl/2012/main" xmlns="" name="Office Theme" id="{62F939B6-93AF-4DB8-9C6B-D6C7DFDC589F}" vid="{4A3C46E8-61CC-4603-A589-7422A47A8E4A}"/>
     </a:ext>
   </a:extLst>
 </a:theme>
@@ -42269,7 +42296,7 @@
 </file>
 
 <file path=customXml/itemProps1.xml><?xml version="1.0" encoding="utf-8"?>
-<ds:datastoreItem xmlns:ds="http://schemas.openxmlformats.org/officeDocument/2006/customXml" ds:itemID="{CD2F0C2F-F3C1-4BBD-9E81-0068084881B6}">
+<ds:datastoreItem xmlns:ds="http://schemas.openxmlformats.org/officeDocument/2006/customXml" ds:itemID="{BBC34111-B6AE-4DA5-9C82-121262909A7F}">
   <ds:schemaRefs>
     <ds:schemaRef ds:uri="http://schemas.openxmlformats.org/officeDocument/2006/bibliography"/>
   </ds:schemaRefs>

</xml_diff>

<commit_message>
Started description of implemented files
</commit_message>
<xml_diff>
--- a/CHAIN_Documentation.docx
+++ b/CHAIN_Documentation.docx
@@ -32702,6 +32702,48 @@
       <w:r>
         <w:rPr/>
         <w:t>description of implemented files</w:t>
+      </w:r>
+    </w:p>
+    <w:p>
+      <w:pPr>
+        <w:pStyle w:val="Normal"/>
+        <w:rPr/>
+      </w:pPr>
+      <w:r>
+        <w:rPr/>
+        <w:t>The class diagram provides information on the attributes and operations of each implemented file, so this section will only provide a description of the general functionality of each class. If more details are required, information on each function contained within each class can be found within the code as Doc Comments.</w:t>
+      </w:r>
+    </w:p>
+    <w:p>
+      <w:pPr>
+        <w:pStyle w:val="Heading2"/>
+        <w:shd w:fill="D9E2F3" w:val="clear"/>
+        <w:rPr/>
+      </w:pPr>
+      <w:r>
+        <w:rPr/>
+        <w:t>core/ChainDataSource.java</w:t>
+      </w:r>
+    </w:p>
+    <w:p>
+      <w:pPr>
+        <w:pStyle w:val="Normal"/>
+        <w:rPr/>
+      </w:pPr>
+      <w:r>
+        <w:rPr/>
+        <w:t>This interface provides two methods which must be implemented by a class for each data source type e.g. SPARQL, SQL. These methods are getSchemaOntology (returns the ontology of the given schema) and getRepairedQuery (returns the query after repairs have been run on it).</w:t>
+      </w:r>
+    </w:p>
+    <w:p>
+      <w:pPr>
+        <w:pStyle w:val="Heading2"/>
+        <w:shd w:fill="D9E2F3" w:val="clear"/>
+        <w:rPr/>
+      </w:pPr>
+      <w:r>
+        <w:rPr/>
+        <w:t>sql/ChainDataSourceException.java</w:t>
       </w:r>
     </w:p>
     <w:p>

</xml_diff>